<commit_message>
Ispravka broja verzije u naslovu
</commit_message>
<xml_diff>
--- a/Faza2/SSU/Označavanje zakazanih termina.docx
+++ b/Faza2/SSU/Označavanje zakazanih termina.docx
@@ -1,6 +1,6 @@
 
 <file path=word/document.xml><?xml version="1.0" encoding="utf-8"?>
-<w:document xmlns:wpc="http://schemas.microsoft.com/office/word/2010/wordprocessingCanvas" xmlns:cx="http://schemas.microsoft.com/office/drawing/2014/chartex" xmlns:mc="http://schemas.openxmlformats.org/markup-compatibility/2006" xmlns:o="urn:schemas-microsoft-com:office:office" xmlns:r="http://schemas.openxmlformats.org/officeDocument/2006/relationships" xmlns:m="http://schemas.openxmlformats.org/officeDocument/2006/math" xmlns:v="urn:schemas-microsoft-com:vml" xmlns:wp14="http://schemas.microsoft.com/office/word/2010/wordprocessingDrawing" xmlns:wp="http://schemas.openxmlformats.org/drawingml/2006/wordprocessingDrawing" xmlns:w10="urn:schemas-microsoft-com:office:word" xmlns:w="http://schemas.openxmlformats.org/wordprocessingml/2006/main" xmlns:w14="http://schemas.microsoft.com/office/word/2010/wordml" xmlns:w15="http://schemas.microsoft.com/office/word/2012/wordml" xmlns:w16se="http://schemas.microsoft.com/office/word/2015/wordml/symex" xmlns:wpg="http://schemas.microsoft.com/office/word/2010/wordprocessingGroup" xmlns:wpi="http://schemas.microsoft.com/office/word/2010/wordprocessingInk" xmlns:wne="http://schemas.microsoft.com/office/word/2006/wordml" xmlns:wps="http://schemas.microsoft.com/office/word/2010/wordprocessingShape" mc:Ignorable="w14 w15 w16se wp14">
+<w:document xmlns:wpc="http://schemas.microsoft.com/office/word/2010/wordprocessingCanvas" xmlns:mc="http://schemas.openxmlformats.org/markup-compatibility/2006" xmlns:o="urn:schemas-microsoft-com:office:office" xmlns:r="http://schemas.openxmlformats.org/officeDocument/2006/relationships" xmlns:m="http://schemas.openxmlformats.org/officeDocument/2006/math" xmlns:v="urn:schemas-microsoft-com:vml" xmlns:wp14="http://schemas.microsoft.com/office/word/2010/wordprocessingDrawing" xmlns:wp="http://schemas.openxmlformats.org/drawingml/2006/wordprocessingDrawing" xmlns:w="http://schemas.openxmlformats.org/wordprocessingml/2006/main" xmlns:w14="http://schemas.microsoft.com/office/word/2010/wordml" xmlns:w10="urn:schemas-microsoft-com:office:word" xmlns:w15="http://schemas.microsoft.com/office/word/2012/wordml" xmlns:wpg="http://schemas.microsoft.com/office/word/2010/wordprocessingGroup" xmlns:wpi="http://schemas.microsoft.com/office/word/2010/wordprocessingInk" xmlns:wne="http://schemas.microsoft.com/office/word/2006/wordml" xmlns:wps="http://schemas.microsoft.com/office/word/2010/wordprocessingShape" xmlns:wpsCustomData="http://www.wps.cn/officeDocument/2013/wpsCustomData" mc:Ignorable="w14 w15 wp14">
   <w:body>
     <w:p>
       <w:pPr>
@@ -113,8 +113,10 @@
       <w:pPr>
         <w:jc w:val="center"/>
         <w:rPr>
+          <w:rFonts w:hint="default"/>
           <w:b/>
           <w:sz w:val="48"/>
+          <w:lang w:val="sr-Latn-RS"/>
         </w:rPr>
       </w:pPr>
       <w:r>
@@ -122,55 +124,80 @@
           <w:b/>
           <w:sz w:val="36"/>
         </w:rPr>
-        <w:t>verzija 1.0</w:t>
-      </w:r>
-    </w:p>
-    <w:p>
-      <w:pPr>
-        <w:jc w:val="center"/>
-        <w:rPr>
+        <w:t>verzija 1.</w:t>
+      </w:r>
+      <w:r>
+        <w:rPr>
+          <w:rFonts w:hint="default"/>
           <w:b/>
           <w:sz w:val="36"/>
-        </w:rPr>
-      </w:pPr>
-    </w:p>
-    <w:p>
-      <w:pPr>
+          <w:lang w:val="sr-Latn-RS"/>
+        </w:rPr>
+        <w:t>1</w:t>
+      </w:r>
+      <w:bookmarkStart w:id="0" w:name="_GoBack"/>
+      <w:bookmarkEnd w:id="0"/>
+    </w:p>
+    <w:p>
+      <w:pPr>
+        <w:jc w:val="center"/>
         <w:rPr>
           <w:b/>
           <w:sz w:val="36"/>
         </w:rPr>
       </w:pPr>
-      <w:r>
+    </w:p>
+    <w:p>
+      <w:pPr>
         <w:rPr>
           <w:b/>
           <w:sz w:val="36"/>
         </w:rPr>
-        <w:br w:type="page"/>
-      </w:r>
-    </w:p>
-    <w:p>
-      <w:pPr>
-        <w:jc w:val="center"/>
+      </w:pPr>
+      <w:r>
         <w:rPr>
           <w:b/>
           <w:sz w:val="36"/>
         </w:rPr>
-      </w:pPr>
-      <w:r>
+        <w:br w:type="page"/>
+      </w:r>
+    </w:p>
+    <w:p>
+      <w:pPr>
+        <w:jc w:val="center"/>
         <w:rPr>
           <w:b/>
           <w:sz w:val="36"/>
         </w:rPr>
-        <w:lastRenderedPageBreak/>
+      </w:pPr>
+      <w:r>
+        <w:rPr>
+          <w:b/>
+          <w:sz w:val="36"/>
+        </w:rPr>
         <w:t>Istorija Izmena</w:t>
       </w:r>
     </w:p>
     <w:tbl>
       <w:tblPr>
-        <w:tblStyle w:val="TableGrid"/>
+        <w:tblStyle w:val="8"/>
         <w:tblW w:w="0" w:type="auto"/>
-        <w:tblLook w:val="04A0" w:firstRow="1" w:lastRow="0" w:firstColumn="1" w:lastColumn="0" w:noHBand="0" w:noVBand="1"/>
+        <w:tblInd w:w="0" w:type="dxa"/>
+        <w:tblBorders>
+          <w:top w:val="single" w:color="auto" w:sz="4" w:space="0"/>
+          <w:left w:val="single" w:color="auto" w:sz="4" w:space="0"/>
+          <w:bottom w:val="single" w:color="auto" w:sz="4" w:space="0"/>
+          <w:right w:val="single" w:color="auto" w:sz="4" w:space="0"/>
+          <w:insideH w:val="single" w:color="auto" w:sz="4" w:space="0"/>
+          <w:insideV w:val="single" w:color="auto" w:sz="4" w:space="0"/>
+        </w:tblBorders>
+        <w:tblLayout w:type="autofit"/>
+        <w:tblCellMar>
+          <w:top w:w="0" w:type="dxa"/>
+          <w:left w:w="108" w:type="dxa"/>
+          <w:bottom w:w="0" w:type="dxa"/>
+          <w:right w:w="108" w:type="dxa"/>
+        </w:tblCellMar>
       </w:tblPr>
       <w:tblGrid>
         <w:gridCol w:w="2394"/>
@@ -179,6 +206,22 @@
         <w:gridCol w:w="2394"/>
       </w:tblGrid>
       <w:tr>
+        <w:tblPrEx>
+          <w:tblBorders>
+            <w:top w:val="single" w:color="auto" w:sz="4" w:space="0"/>
+            <w:left w:val="single" w:color="auto" w:sz="4" w:space="0"/>
+            <w:bottom w:val="single" w:color="auto" w:sz="4" w:space="0"/>
+            <w:right w:val="single" w:color="auto" w:sz="4" w:space="0"/>
+            <w:insideH w:val="single" w:color="auto" w:sz="4" w:space="0"/>
+            <w:insideV w:val="single" w:color="auto" w:sz="4" w:space="0"/>
+          </w:tblBorders>
+          <w:tblCellMar>
+            <w:top w:w="0" w:type="dxa"/>
+            <w:left w:w="108" w:type="dxa"/>
+            <w:bottom w:w="0" w:type="dxa"/>
+            <w:right w:w="108" w:type="dxa"/>
+          </w:tblCellMar>
+        </w:tblPrEx>
         <w:tc>
           <w:tcPr>
             <w:tcW w:w="2394" w:type="dxa"/>
@@ -269,6 +312,22 @@
         </w:tc>
       </w:tr>
       <w:tr>
+        <w:tblPrEx>
+          <w:tblBorders>
+            <w:top w:val="single" w:color="auto" w:sz="4" w:space="0"/>
+            <w:left w:val="single" w:color="auto" w:sz="4" w:space="0"/>
+            <w:bottom w:val="single" w:color="auto" w:sz="4" w:space="0"/>
+            <w:right w:val="single" w:color="auto" w:sz="4" w:space="0"/>
+            <w:insideH w:val="single" w:color="auto" w:sz="4" w:space="0"/>
+            <w:insideV w:val="single" w:color="auto" w:sz="4" w:space="0"/>
+          </w:tblBorders>
+          <w:tblCellMar>
+            <w:top w:w="0" w:type="dxa"/>
+            <w:left w:w="108" w:type="dxa"/>
+            <w:bottom w:w="0" w:type="dxa"/>
+            <w:right w:w="108" w:type="dxa"/>
+          </w:tblCellMar>
+        </w:tblPrEx>
         <w:tc>
           <w:tcPr>
             <w:tcW w:w="2394" w:type="dxa"/>
@@ -369,6 +428,22 @@
         </w:tc>
       </w:tr>
       <w:tr>
+        <w:tblPrEx>
+          <w:tblBorders>
+            <w:top w:val="single" w:color="auto" w:sz="4" w:space="0"/>
+            <w:left w:val="single" w:color="auto" w:sz="4" w:space="0"/>
+            <w:bottom w:val="single" w:color="auto" w:sz="4" w:space="0"/>
+            <w:right w:val="single" w:color="auto" w:sz="4" w:space="0"/>
+            <w:insideH w:val="single" w:color="auto" w:sz="4" w:space="0"/>
+            <w:insideV w:val="single" w:color="auto" w:sz="4" w:space="0"/>
+          </w:tblBorders>
+          <w:tblCellMar>
+            <w:top w:w="0" w:type="dxa"/>
+            <w:left w:w="108" w:type="dxa"/>
+            <w:bottom w:w="0" w:type="dxa"/>
+            <w:right w:w="108" w:type="dxa"/>
+          </w:tblCellMar>
+        </w:tblPrEx>
         <w:tc>
           <w:tcPr>
             <w:tcW w:w="2394" w:type="dxa"/>
@@ -466,12 +541,26 @@
               </w:rPr>
               <w:t>Marko Pantić</w:t>
             </w:r>
-            <w:bookmarkStart w:id="0" w:name="_GoBack"/>
-            <w:bookmarkEnd w:id="0"/>
           </w:p>
         </w:tc>
       </w:tr>
       <w:tr>
+        <w:tblPrEx>
+          <w:tblBorders>
+            <w:top w:val="single" w:color="auto" w:sz="4" w:space="0"/>
+            <w:left w:val="single" w:color="auto" w:sz="4" w:space="0"/>
+            <w:bottom w:val="single" w:color="auto" w:sz="4" w:space="0"/>
+            <w:right w:val="single" w:color="auto" w:sz="4" w:space="0"/>
+            <w:insideH w:val="single" w:color="auto" w:sz="4" w:space="0"/>
+            <w:insideV w:val="single" w:color="auto" w:sz="4" w:space="0"/>
+          </w:tblBorders>
+          <w:tblCellMar>
+            <w:top w:w="0" w:type="dxa"/>
+            <w:left w:w="108" w:type="dxa"/>
+            <w:bottom w:w="0" w:type="dxa"/>
+            <w:right w:w="108" w:type="dxa"/>
+          </w:tblCellMar>
+        </w:tblPrEx>
         <w:tc>
           <w:tcPr>
             <w:tcW w:w="2394" w:type="dxa"/>
@@ -561,7 +650,7 @@
     <w:sdt>
       <w:sdtPr>
         <w:rPr>
-          <w:rFonts w:asciiTheme="minorHAnsi" w:eastAsiaTheme="minorHAnsi" w:hAnsiTheme="minorHAnsi" w:cstheme="minorBidi"/>
+          <w:rFonts w:asciiTheme="minorHAnsi" w:hAnsiTheme="minorHAnsi" w:eastAsiaTheme="minorHAnsi" w:cstheme="minorBidi"/>
           <w:b w:val="0"/>
           <w:bCs w:val="0"/>
           <w:color w:val="auto"/>
@@ -575,11 +664,21 @@
           <w:docPartUnique/>
         </w:docPartObj>
       </w:sdtPr>
-      <w:sdtEndPr/>
+      <w:sdtEndPr>
+        <w:rPr>
+          <w:rFonts w:asciiTheme="minorHAnsi" w:hAnsiTheme="minorHAnsi" w:eastAsiaTheme="minorHAnsi" w:cstheme="minorBidi"/>
+          <w:b w:val="0"/>
+          <w:bCs w:val="0"/>
+          <w:color w:val="auto"/>
+          <w:sz w:val="22"/>
+          <w:szCs w:val="22"/>
+          <w:lang w:eastAsia="en-US"/>
+        </w:rPr>
+      </w:sdtEndPr>
       <w:sdtContent>
         <w:p>
           <w:pPr>
-            <w:pStyle w:val="TOCHeading1"/>
+            <w:pStyle w:val="14"/>
             <w:rPr>
               <w:sz w:val="32"/>
             </w:rPr>
@@ -600,7 +699,7 @@
         </w:p>
         <w:p>
           <w:pPr>
-            <w:pStyle w:val="ListParagraph"/>
+            <w:pStyle w:val="16"/>
             <w:numPr>
               <w:ilvl w:val="0"/>
               <w:numId w:val="1"/>
@@ -618,7 +717,7 @@
         </w:p>
         <w:p>
           <w:pPr>
-            <w:pStyle w:val="ListParagraph"/>
+            <w:pStyle w:val="16"/>
             <w:numPr>
               <w:ilvl w:val="1"/>
               <w:numId w:val="1"/>
@@ -636,7 +735,7 @@
         </w:p>
         <w:p>
           <w:pPr>
-            <w:pStyle w:val="ListParagraph"/>
+            <w:pStyle w:val="16"/>
             <w:numPr>
               <w:ilvl w:val="1"/>
               <w:numId w:val="1"/>
@@ -654,7 +753,7 @@
         </w:p>
         <w:p>
           <w:pPr>
-            <w:pStyle w:val="ListParagraph"/>
+            <w:pStyle w:val="16"/>
             <w:numPr>
               <w:ilvl w:val="1"/>
               <w:numId w:val="1"/>
@@ -672,7 +771,7 @@
         </w:p>
         <w:p>
           <w:pPr>
-            <w:pStyle w:val="ListParagraph"/>
+            <w:pStyle w:val="16"/>
             <w:numPr>
               <w:ilvl w:val="1"/>
               <w:numId w:val="1"/>
@@ -690,7 +789,7 @@
         </w:p>
         <w:p>
           <w:pPr>
-            <w:pStyle w:val="ListParagraph"/>
+            <w:pStyle w:val="16"/>
             <w:numPr>
               <w:ilvl w:val="0"/>
               <w:numId w:val="1"/>
@@ -715,7 +814,7 @@
         </w:p>
         <w:p>
           <w:pPr>
-            <w:pStyle w:val="ListParagraph"/>
+            <w:pStyle w:val="16"/>
             <w:numPr>
               <w:ilvl w:val="1"/>
               <w:numId w:val="1"/>
@@ -733,7 +832,7 @@
         </w:p>
         <w:p>
           <w:pPr>
-            <w:pStyle w:val="ListParagraph"/>
+            <w:pStyle w:val="16"/>
             <w:numPr>
               <w:ilvl w:val="1"/>
               <w:numId w:val="1"/>
@@ -751,7 +850,7 @@
         </w:p>
         <w:p>
           <w:pPr>
-            <w:pStyle w:val="ListParagraph"/>
+            <w:pStyle w:val="16"/>
             <w:numPr>
               <w:ilvl w:val="2"/>
               <w:numId w:val="1"/>
@@ -770,7 +869,7 @@
         </w:p>
         <w:p>
           <w:pPr>
-            <w:pStyle w:val="ListParagraph"/>
+            <w:pStyle w:val="16"/>
             <w:numPr>
               <w:ilvl w:val="2"/>
               <w:numId w:val="1"/>
@@ -784,19 +883,12 @@
               <w:sz w:val="24"/>
               <w:lang w:val="sr-Latn-RS"/>
             </w:rPr>
-            <w:t xml:space="preserve">Označavanje termina </w:t>
-          </w:r>
-          <w:r>
-            <w:rPr>
-              <w:sz w:val="24"/>
-              <w:lang w:val="sr-Latn-RS"/>
-            </w:rPr>
-            <w:t>kao nerealizovan</w:t>
+            <w:t>Označavanje termina kao nerealizovan</w:t>
           </w:r>
         </w:p>
         <w:p>
           <w:pPr>
-            <w:pStyle w:val="ListParagraph"/>
+            <w:pStyle w:val="16"/>
             <w:numPr>
               <w:ilvl w:val="1"/>
               <w:numId w:val="1"/>
@@ -814,7 +906,7 @@
         </w:p>
         <w:p>
           <w:pPr>
-            <w:pStyle w:val="ListParagraph"/>
+            <w:pStyle w:val="16"/>
             <w:numPr>
               <w:ilvl w:val="1"/>
               <w:numId w:val="1"/>
@@ -832,7 +924,7 @@
         </w:p>
         <w:p>
           <w:pPr>
-            <w:pStyle w:val="ListParagraph"/>
+            <w:pStyle w:val="16"/>
             <w:numPr>
               <w:ilvl w:val="1"/>
               <w:numId w:val="1"/>
@@ -873,17 +965,16 @@
     </w:p>
     <w:p>
       <w:pPr>
-        <w:pStyle w:val="Heading1"/>
-      </w:pPr>
-      <w:r>
-        <w:lastRenderedPageBreak/>
+        <w:pStyle w:val="2"/>
+      </w:pPr>
+      <w:r>
         <w:t>1.Uvod</w:t>
       </w:r>
     </w:p>
     <w:p/>
     <w:p>
       <w:pPr>
-        <w:pStyle w:val="Heading2"/>
+        <w:pStyle w:val="3"/>
         <w:numPr>
           <w:ilvl w:val="1"/>
           <w:numId w:val="2"/>
@@ -896,7 +987,7 @@
     <w:p/>
     <w:p>
       <w:pPr>
-        <w:pStyle w:val="ListParagraph"/>
+        <w:pStyle w:val="16"/>
       </w:pPr>
       <w:r>
         <w:t xml:space="preserve">Definisanje scenarija </w:t>
@@ -913,7 +1004,7 @@
     </w:p>
     <w:p>
       <w:pPr>
-        <w:pStyle w:val="Heading2"/>
+        <w:pStyle w:val="3"/>
       </w:pPr>
       <w:r>
         <w:t>1.2 Namena dokumenta i ciljne grupe</w:t>
@@ -921,28 +1012,25 @@
     </w:p>
     <w:p>
       <w:pPr>
-        <w:pStyle w:val="ListParagraph"/>
-      </w:pPr>
-    </w:p>
-    <w:p>
-      <w:pPr>
-        <w:pStyle w:val="ListParagraph"/>
-      </w:pPr>
-      <w:r>
-        <w:t>Dokument će koristiti svi članovi projektnog tima u razvoju projekta</w:t>
-      </w:r>
-      <w:r>
-        <w:t xml:space="preserve"> i testiranju a može se koristiti i pri pisanju uputstva za upotrebu.</w:t>
-      </w:r>
-    </w:p>
-    <w:p>
-      <w:pPr>
-        <w:pStyle w:val="ListParagraph"/>
-      </w:pPr>
-    </w:p>
-    <w:p>
-      <w:pPr>
-        <w:pStyle w:val="Heading2"/>
+        <w:pStyle w:val="16"/>
+      </w:pPr>
+    </w:p>
+    <w:p>
+      <w:pPr>
+        <w:pStyle w:val="16"/>
+      </w:pPr>
+      <w:r>
+        <w:t>Dokument će koristiti svi članovi projektnog tima u razvoju projekta i testiranju a može se koristiti i pri pisanju uputstva za upotrebu.</w:t>
+      </w:r>
+    </w:p>
+    <w:p>
+      <w:pPr>
+        <w:pStyle w:val="16"/>
+      </w:pPr>
+    </w:p>
+    <w:p>
+      <w:pPr>
+        <w:pStyle w:val="3"/>
       </w:pPr>
       <w:r>
         <w:t>1.3 Reference</w:t>
@@ -950,12 +1038,12 @@
     </w:p>
     <w:p>
       <w:pPr>
-        <w:pStyle w:val="ListParagraph"/>
-      </w:pPr>
-    </w:p>
-    <w:p>
-      <w:pPr>
-        <w:pStyle w:val="ListParagraph"/>
+        <w:pStyle w:val="16"/>
+      </w:pPr>
+    </w:p>
+    <w:p>
+      <w:pPr>
+        <w:pStyle w:val="16"/>
         <w:numPr>
           <w:ilvl w:val="0"/>
           <w:numId w:val="3"/>
@@ -967,13 +1055,13 @@
     </w:p>
     <w:p>
       <w:pPr>
-        <w:pStyle w:val="ListParagraph"/>
+        <w:pStyle w:val="16"/>
         <w:ind w:left="1080"/>
       </w:pPr>
     </w:p>
     <w:p>
       <w:pPr>
-        <w:pStyle w:val="Heading2"/>
+        <w:pStyle w:val="3"/>
       </w:pPr>
       <w:r>
         <w:t>1.4 Otvorena pitanja</w:t>
@@ -982,9 +1070,24 @@
     <w:p/>
     <w:tbl>
       <w:tblPr>
-        <w:tblStyle w:val="LightList"/>
+        <w:tblStyle w:val="12"/>
         <w:tblW w:w="9882" w:type="dxa"/>
-        <w:tblLook w:val="04A0" w:firstRow="1" w:lastRow="0" w:firstColumn="1" w:lastColumn="0" w:noHBand="0" w:noVBand="1"/>
+        <w:tblInd w:w="0" w:type="dxa"/>
+        <w:tblBorders>
+          <w:top w:val="single" w:color="000000" w:themeColor="text1" w:sz="8" w:space="0"/>
+          <w:left w:val="single" w:color="000000" w:themeColor="text1" w:sz="8" w:space="0"/>
+          <w:bottom w:val="single" w:color="000000" w:themeColor="text1" w:sz="8" w:space="0"/>
+          <w:right w:val="single" w:color="000000" w:themeColor="text1" w:sz="8" w:space="0"/>
+          <w:insideH w:val="none" w:color="auto" w:sz="0" w:space="0"/>
+          <w:insideV w:val="none" w:color="auto" w:sz="0" w:space="0"/>
+        </w:tblBorders>
+        <w:tblLayout w:type="autofit"/>
+        <w:tblCellMar>
+          <w:top w:w="0" w:type="dxa"/>
+          <w:left w:w="108" w:type="dxa"/>
+          <w:bottom w:w="0" w:type="dxa"/>
+          <w:right w:w="108" w:type="dxa"/>
+        </w:tblCellMar>
       </w:tblPr>
       <w:tblGrid>
         <w:gridCol w:w="3294"/>
@@ -992,20 +1095,55 @@
         <w:gridCol w:w="3294"/>
       </w:tblGrid>
       <w:tr>
+        <w:tblPrEx>
+          <w:tblBorders>
+            <w:top w:val="single" w:color="000000" w:themeColor="text1" w:sz="8" w:space="0"/>
+            <w:left w:val="single" w:color="000000" w:themeColor="text1" w:sz="8" w:space="0"/>
+            <w:bottom w:val="single" w:color="000000" w:themeColor="text1" w:sz="8" w:space="0"/>
+            <w:right w:val="single" w:color="000000" w:themeColor="text1" w:sz="8" w:space="0"/>
+            <w:insideH w:val="none" w:color="auto" w:sz="0" w:space="0"/>
+            <w:insideV w:val="none" w:color="auto" w:sz="0" w:space="0"/>
+          </w:tblBorders>
+          <w:tblCellMar>
+            <w:top w:w="0" w:type="dxa"/>
+            <w:left w:w="108" w:type="dxa"/>
+            <w:bottom w:w="0" w:type="dxa"/>
+            <w:right w:w="108" w:type="dxa"/>
+          </w:tblCellMar>
+        </w:tblPrEx>
         <w:trPr>
-          <w:cnfStyle w:val="100000000000" w:firstRow="1" w:lastRow="0" w:firstColumn="0" w:lastColumn="0" w:oddVBand="0" w:evenVBand="0" w:oddHBand="0" w:evenHBand="0" w:firstRowFirstColumn="0" w:firstRowLastColumn="0" w:lastRowFirstColumn="0" w:lastRowLastColumn="0"/>
-          <w:trHeight w:val="303"/>
+          <w:trHeight w:val="303" w:hRule="atLeast"/>
         </w:trPr>
         <w:tc>
           <w:tcPr>
-            <w:cnfStyle w:val="001000000000" w:firstRow="0" w:lastRow="0" w:firstColumn="1" w:lastColumn="0" w:oddVBand="0" w:evenVBand="0" w:oddHBand="0" w:evenHBand="0" w:firstRowFirstColumn="0" w:firstRowLastColumn="0" w:lastRowFirstColumn="0" w:lastRowLastColumn="0"/>
             <w:tcW w:w="3294" w:type="dxa"/>
+            <w:shd w:val="clear" w:color="auto" w:fill="000000" w:themeFill="text1"/>
           </w:tcPr>
           <w:p>
             <w:pPr>
-              <w:spacing w:after="0" w:line="240" w:lineRule="auto"/>
+              <w:spacing w:before="0" w:after="0" w:line="240" w:lineRule="auto"/>
+              <w:rPr>
+                <w:b/>
+                <w:bCs/>
+                <w:color w:val="FFFFFF" w:themeColor="background1"/>
+                <w14:textFill>
+                  <w14:solidFill>
+                    <w14:schemeClr w14:val="bg1"/>
+                  </w14:solidFill>
+                </w14:textFill>
+              </w:rPr>
             </w:pPr>
             <w:r>
+              <w:rPr>
+                <w:b/>
+                <w:bCs/>
+                <w:color w:val="FFFFFF" w:themeColor="background1"/>
+                <w14:textFill>
+                  <w14:solidFill>
+                    <w14:schemeClr w14:val="bg1"/>
+                  </w14:solidFill>
+                </w14:textFill>
+              </w:rPr>
               <w:t>Redni broj</w:t>
             </w:r>
           </w:p>
@@ -1013,13 +1151,33 @@
         <w:tc>
           <w:tcPr>
             <w:tcW w:w="3294" w:type="dxa"/>
+            <w:shd w:val="clear" w:color="auto" w:fill="000000" w:themeFill="text1"/>
           </w:tcPr>
           <w:p>
             <w:pPr>
-              <w:spacing w:after="0" w:line="240" w:lineRule="auto"/>
-              <w:cnfStyle w:val="100000000000" w:firstRow="1" w:lastRow="0" w:firstColumn="0" w:lastColumn="0" w:oddVBand="0" w:evenVBand="0" w:oddHBand="0" w:evenHBand="0" w:firstRowFirstColumn="0" w:firstRowLastColumn="0" w:lastRowFirstColumn="0" w:lastRowLastColumn="0"/>
+              <w:spacing w:before="0" w:after="0" w:line="240" w:lineRule="auto"/>
+              <w:rPr>
+                <w:b/>
+                <w:bCs/>
+                <w:color w:val="FFFFFF" w:themeColor="background1"/>
+                <w14:textFill>
+                  <w14:solidFill>
+                    <w14:schemeClr w14:val="bg1"/>
+                  </w14:solidFill>
+                </w14:textFill>
+              </w:rPr>
             </w:pPr>
             <w:r>
+              <w:rPr>
+                <w:b/>
+                <w:bCs/>
+                <w:color w:val="FFFFFF" w:themeColor="background1"/>
+                <w14:textFill>
+                  <w14:solidFill>
+                    <w14:schemeClr w14:val="bg1"/>
+                  </w14:solidFill>
+                </w14:textFill>
+              </w:rPr>
               <w:t>Opis</w:t>
             </w:r>
           </w:p>
@@ -1027,40 +1185,79 @@
         <w:tc>
           <w:tcPr>
             <w:tcW w:w="3294" w:type="dxa"/>
+            <w:shd w:val="clear" w:color="auto" w:fill="000000" w:themeFill="text1"/>
           </w:tcPr>
           <w:p>
             <w:pPr>
-              <w:spacing w:after="0" w:line="240" w:lineRule="auto"/>
-              <w:cnfStyle w:val="100000000000" w:firstRow="1" w:lastRow="0" w:firstColumn="0" w:lastColumn="0" w:oddVBand="0" w:evenVBand="0" w:oddHBand="0" w:evenHBand="0" w:firstRowFirstColumn="0" w:firstRowLastColumn="0" w:lastRowFirstColumn="0" w:lastRowLastColumn="0"/>
+              <w:spacing w:before="0" w:after="0" w:line="240" w:lineRule="auto"/>
+              <w:rPr>
+                <w:b/>
+                <w:bCs/>
+                <w:color w:val="FFFFFF" w:themeColor="background1"/>
+                <w14:textFill>
+                  <w14:solidFill>
+                    <w14:schemeClr w14:val="bg1"/>
+                  </w14:solidFill>
+                </w14:textFill>
+              </w:rPr>
             </w:pPr>
             <w:r>
+              <w:rPr>
+                <w:b/>
+                <w:bCs/>
+                <w:color w:val="FFFFFF" w:themeColor="background1"/>
+                <w14:textFill>
+                  <w14:solidFill>
+                    <w14:schemeClr w14:val="bg1"/>
+                  </w14:solidFill>
+                </w14:textFill>
+              </w:rPr>
               <w:t>Rešenje</w:t>
             </w:r>
           </w:p>
         </w:tc>
       </w:tr>
       <w:tr>
+        <w:tblPrEx>
+          <w:tblBorders>
+            <w:top w:val="single" w:color="000000" w:themeColor="text1" w:sz="8" w:space="0"/>
+            <w:left w:val="single" w:color="000000" w:themeColor="text1" w:sz="8" w:space="0"/>
+            <w:bottom w:val="single" w:color="000000" w:themeColor="text1" w:sz="8" w:space="0"/>
+            <w:right w:val="single" w:color="000000" w:themeColor="text1" w:sz="8" w:space="0"/>
+            <w:insideH w:val="none" w:color="auto" w:sz="0" w:space="0"/>
+            <w:insideV w:val="none" w:color="auto" w:sz="0" w:space="0"/>
+          </w:tblBorders>
+          <w:tblCellMar>
+            <w:top w:w="0" w:type="dxa"/>
+            <w:left w:w="108" w:type="dxa"/>
+            <w:bottom w:w="0" w:type="dxa"/>
+            <w:right w:w="108" w:type="dxa"/>
+          </w:tblCellMar>
+        </w:tblPrEx>
         <w:trPr>
-          <w:trHeight w:val="282"/>
+          <w:trHeight w:val="282" w:hRule="atLeast"/>
         </w:trPr>
         <w:tc>
           <w:tcPr>
-            <w:cnfStyle w:val="001000000000" w:firstRow="0" w:lastRow="0" w:firstColumn="1" w:lastColumn="0" w:oddVBand="0" w:evenVBand="0" w:oddHBand="0" w:evenHBand="0" w:firstRowFirstColumn="0" w:firstRowLastColumn="0" w:lastRowFirstColumn="0" w:lastRowLastColumn="0"/>
             <w:tcW w:w="3294" w:type="dxa"/>
             <w:tcBorders>
-              <w:top w:val="single" w:sz="8" w:space="0" w:color="000000" w:themeColor="text1"/>
-              <w:left w:val="single" w:sz="8" w:space="0" w:color="000000" w:themeColor="text1"/>
-              <w:bottom w:val="single" w:sz="8" w:space="0" w:color="000000" w:themeColor="text1"/>
+              <w:top w:val="single" w:color="000000" w:themeColor="text1" w:sz="8" w:space="0"/>
+              <w:left w:val="single" w:color="000000" w:themeColor="text1" w:sz="8" w:space="0"/>
+              <w:bottom w:val="single" w:color="000000" w:themeColor="text1" w:sz="8" w:space="0"/>
             </w:tcBorders>
           </w:tcPr>
           <w:p>
             <w:pPr>
-              <w:pStyle w:val="ListParagraph"/>
+              <w:pStyle w:val="16"/>
               <w:numPr>
                 <w:ilvl w:val="0"/>
                 <w:numId w:val="4"/>
               </w:numPr>
               <w:spacing w:after="0" w:line="240" w:lineRule="auto"/>
+              <w:rPr>
+                <w:b/>
+                <w:bCs/>
+              </w:rPr>
             </w:pPr>
           </w:p>
         </w:tc>
@@ -1068,14 +1265,13 @@
           <w:tcPr>
             <w:tcW w:w="3294" w:type="dxa"/>
             <w:tcBorders>
-              <w:top w:val="single" w:sz="8" w:space="0" w:color="000000" w:themeColor="text1"/>
-              <w:bottom w:val="single" w:sz="8" w:space="0" w:color="000000" w:themeColor="text1"/>
+              <w:top w:val="single" w:color="000000" w:themeColor="text1" w:sz="8" w:space="0"/>
+              <w:bottom w:val="single" w:color="000000" w:themeColor="text1" w:sz="8" w:space="0"/>
             </w:tcBorders>
           </w:tcPr>
           <w:p>
             <w:pPr>
               <w:spacing w:after="0" w:line="240" w:lineRule="auto"/>
-              <w:cnfStyle w:val="000000000000" w:firstRow="0" w:lastRow="0" w:firstColumn="0" w:lastColumn="0" w:oddVBand="0" w:evenVBand="0" w:oddHBand="0" w:evenHBand="0" w:firstRowFirstColumn="0" w:firstRowLastColumn="0" w:lastRowFirstColumn="0" w:lastRowLastColumn="0"/>
               <w:rPr>
                 <w:lang w:val="sr-Latn-RS"/>
               </w:rPr>
@@ -1086,26 +1282,54 @@
           <w:tcPr>
             <w:tcW w:w="3294" w:type="dxa"/>
             <w:tcBorders>
-              <w:top w:val="single" w:sz="8" w:space="0" w:color="000000" w:themeColor="text1"/>
-              <w:bottom w:val="single" w:sz="8" w:space="0" w:color="000000" w:themeColor="text1"/>
-              <w:right w:val="single" w:sz="8" w:space="0" w:color="000000" w:themeColor="text1"/>
+              <w:top w:val="single" w:color="000000" w:themeColor="text1" w:sz="8" w:space="0"/>
+              <w:bottom w:val="single" w:color="000000" w:themeColor="text1" w:sz="8" w:space="0"/>
+              <w:right w:val="single" w:color="000000" w:themeColor="text1" w:sz="8" w:space="0"/>
             </w:tcBorders>
           </w:tcPr>
           <w:p>
             <w:pPr>
               <w:spacing w:after="0" w:line="240" w:lineRule="auto"/>
-              <w:cnfStyle w:val="000000000000" w:firstRow="0" w:lastRow="0" w:firstColumn="0" w:lastColumn="0" w:oddVBand="0" w:evenVBand="0" w:oddHBand="0" w:evenHBand="0" w:firstRowFirstColumn="0" w:firstRowLastColumn="0" w:lastRowFirstColumn="0" w:lastRowLastColumn="0"/>
             </w:pPr>
           </w:p>
         </w:tc>
       </w:tr>
       <w:tr>
+        <w:tblPrEx>
+          <w:tblBorders>
+            <w:top w:val="single" w:color="000000" w:themeColor="text1" w:sz="8" w:space="0"/>
+            <w:left w:val="single" w:color="000000" w:themeColor="text1" w:sz="8" w:space="0"/>
+            <w:bottom w:val="single" w:color="000000" w:themeColor="text1" w:sz="8" w:space="0"/>
+            <w:right w:val="single" w:color="000000" w:themeColor="text1" w:sz="8" w:space="0"/>
+            <w:insideH w:val="none" w:color="auto" w:sz="0" w:space="0"/>
+            <w:insideV w:val="none" w:color="auto" w:sz="0" w:space="0"/>
+          </w:tblBorders>
+          <w:tblCellMar>
+            <w:top w:w="0" w:type="dxa"/>
+            <w:left w:w="108" w:type="dxa"/>
+            <w:bottom w:w="0" w:type="dxa"/>
+            <w:right w:w="108" w:type="dxa"/>
+          </w:tblCellMar>
+        </w:tblPrEx>
         <w:trPr>
-          <w:trHeight w:val="303"/>
+          <w:trHeight w:val="303" w:hRule="atLeast"/>
         </w:trPr>
         <w:tc>
           <w:tcPr>
-            <w:cnfStyle w:val="001000000000" w:firstRow="0" w:lastRow="0" w:firstColumn="1" w:lastColumn="0" w:oddVBand="0" w:evenVBand="0" w:oddHBand="0" w:evenHBand="0" w:firstRowFirstColumn="0" w:firstRowLastColumn="0" w:lastRowFirstColumn="0" w:lastRowLastColumn="0"/>
+            <w:tcW w:w="3294" w:type="dxa"/>
+          </w:tcPr>
+          <w:p>
+            <w:pPr>
+              <w:spacing w:after="0" w:line="240" w:lineRule="auto"/>
+              <w:rPr>
+                <w:b/>
+                <w:bCs/>
+              </w:rPr>
+            </w:pPr>
+          </w:p>
+        </w:tc>
+        <w:tc>
+          <w:tcPr>
             <w:tcW w:w="3294" w:type="dxa"/>
           </w:tcPr>
           <w:p>
@@ -1121,34 +1345,55 @@
           <w:p>
             <w:pPr>
               <w:spacing w:after="0" w:line="240" w:lineRule="auto"/>
-              <w:cnfStyle w:val="000000000000" w:firstRow="0" w:lastRow="0" w:firstColumn="0" w:lastColumn="0" w:oddVBand="0" w:evenVBand="0" w:oddHBand="0" w:evenHBand="0" w:firstRowFirstColumn="0" w:firstRowLastColumn="0" w:lastRowFirstColumn="0" w:lastRowLastColumn="0"/>
+            </w:pPr>
+          </w:p>
+        </w:tc>
+      </w:tr>
+      <w:tr>
+        <w:tblPrEx>
+          <w:tblBorders>
+            <w:top w:val="single" w:color="000000" w:themeColor="text1" w:sz="8" w:space="0"/>
+            <w:left w:val="single" w:color="000000" w:themeColor="text1" w:sz="8" w:space="0"/>
+            <w:bottom w:val="single" w:color="000000" w:themeColor="text1" w:sz="8" w:space="0"/>
+            <w:right w:val="single" w:color="000000" w:themeColor="text1" w:sz="8" w:space="0"/>
+            <w:insideH w:val="none" w:color="auto" w:sz="0" w:space="0"/>
+            <w:insideV w:val="none" w:color="auto" w:sz="0" w:space="0"/>
+          </w:tblBorders>
+          <w:tblCellMar>
+            <w:top w:w="0" w:type="dxa"/>
+            <w:left w:w="108" w:type="dxa"/>
+            <w:bottom w:w="0" w:type="dxa"/>
+            <w:right w:w="108" w:type="dxa"/>
+          </w:tblCellMar>
+        </w:tblPrEx>
+        <w:trPr>
+          <w:trHeight w:val="282" w:hRule="atLeast"/>
+        </w:trPr>
+        <w:tc>
+          <w:tcPr>
+            <w:tcW w:w="3294" w:type="dxa"/>
+            <w:tcBorders>
+              <w:top w:val="single" w:color="000000" w:themeColor="text1" w:sz="8" w:space="0"/>
+              <w:left w:val="single" w:color="000000" w:themeColor="text1" w:sz="8" w:space="0"/>
+              <w:bottom w:val="single" w:color="000000" w:themeColor="text1" w:sz="8" w:space="0"/>
+            </w:tcBorders>
+          </w:tcPr>
+          <w:p>
+            <w:pPr>
+              <w:spacing w:after="0" w:line="240" w:lineRule="auto"/>
+              <w:rPr>
+                <w:b/>
+                <w:bCs/>
+              </w:rPr>
             </w:pPr>
           </w:p>
         </w:tc>
         <w:tc>
           <w:tcPr>
             <w:tcW w:w="3294" w:type="dxa"/>
-          </w:tcPr>
-          <w:p>
-            <w:pPr>
-              <w:spacing w:after="0" w:line="240" w:lineRule="auto"/>
-              <w:cnfStyle w:val="000000000000" w:firstRow="0" w:lastRow="0" w:firstColumn="0" w:lastColumn="0" w:oddVBand="0" w:evenVBand="0" w:oddHBand="0" w:evenHBand="0" w:firstRowFirstColumn="0" w:firstRowLastColumn="0" w:lastRowFirstColumn="0" w:lastRowLastColumn="0"/>
-            </w:pPr>
-          </w:p>
-        </w:tc>
-      </w:tr>
-      <w:tr>
-        <w:trPr>
-          <w:trHeight w:val="282"/>
-        </w:trPr>
-        <w:tc>
-          <w:tcPr>
-            <w:cnfStyle w:val="001000000000" w:firstRow="0" w:lastRow="0" w:firstColumn="1" w:lastColumn="0" w:oddVBand="0" w:evenVBand="0" w:oddHBand="0" w:evenHBand="0" w:firstRowFirstColumn="0" w:firstRowLastColumn="0" w:lastRowFirstColumn="0" w:lastRowLastColumn="0"/>
-            <w:tcW w:w="3294" w:type="dxa"/>
             <w:tcBorders>
-              <w:top w:val="single" w:sz="8" w:space="0" w:color="000000" w:themeColor="text1"/>
-              <w:left w:val="single" w:sz="8" w:space="0" w:color="000000" w:themeColor="text1"/>
-              <w:bottom w:val="single" w:sz="8" w:space="0" w:color="000000" w:themeColor="text1"/>
+              <w:top w:val="single" w:color="000000" w:themeColor="text1" w:sz="8" w:space="0"/>
+              <w:bottom w:val="single" w:color="000000" w:themeColor="text1" w:sz="8" w:space="0"/>
             </w:tcBorders>
           </w:tcPr>
           <w:p>
@@ -1161,41 +1406,54 @@
           <w:tcPr>
             <w:tcW w:w="3294" w:type="dxa"/>
             <w:tcBorders>
-              <w:top w:val="single" w:sz="8" w:space="0" w:color="000000" w:themeColor="text1"/>
-              <w:bottom w:val="single" w:sz="8" w:space="0" w:color="000000" w:themeColor="text1"/>
+              <w:top w:val="single" w:color="000000" w:themeColor="text1" w:sz="8" w:space="0"/>
+              <w:bottom w:val="single" w:color="000000" w:themeColor="text1" w:sz="8" w:space="0"/>
+              <w:right w:val="single" w:color="000000" w:themeColor="text1" w:sz="8" w:space="0"/>
             </w:tcBorders>
           </w:tcPr>
           <w:p>
             <w:pPr>
               <w:spacing w:after="0" w:line="240" w:lineRule="auto"/>
-              <w:cnfStyle w:val="000000000000" w:firstRow="0" w:lastRow="0" w:firstColumn="0" w:lastColumn="0" w:oddVBand="0" w:evenVBand="0" w:oddHBand="0" w:evenHBand="0" w:firstRowFirstColumn="0" w:firstRowLastColumn="0" w:lastRowFirstColumn="0" w:lastRowLastColumn="0"/>
+            </w:pPr>
+          </w:p>
+        </w:tc>
+      </w:tr>
+      <w:tr>
+        <w:tblPrEx>
+          <w:tblBorders>
+            <w:top w:val="single" w:color="000000" w:themeColor="text1" w:sz="8" w:space="0"/>
+            <w:left w:val="single" w:color="000000" w:themeColor="text1" w:sz="8" w:space="0"/>
+            <w:bottom w:val="single" w:color="000000" w:themeColor="text1" w:sz="8" w:space="0"/>
+            <w:right w:val="single" w:color="000000" w:themeColor="text1" w:sz="8" w:space="0"/>
+            <w:insideH w:val="none" w:color="auto" w:sz="0" w:space="0"/>
+            <w:insideV w:val="none" w:color="auto" w:sz="0" w:space="0"/>
+          </w:tblBorders>
+          <w:tblCellMar>
+            <w:top w:w="0" w:type="dxa"/>
+            <w:left w:w="108" w:type="dxa"/>
+            <w:bottom w:w="0" w:type="dxa"/>
+            <w:right w:w="108" w:type="dxa"/>
+          </w:tblCellMar>
+        </w:tblPrEx>
+        <w:trPr>
+          <w:trHeight w:val="303" w:hRule="atLeast"/>
+        </w:trPr>
+        <w:tc>
+          <w:tcPr>
+            <w:tcW w:w="3294" w:type="dxa"/>
+          </w:tcPr>
+          <w:p>
+            <w:pPr>
+              <w:spacing w:after="0" w:line="240" w:lineRule="auto"/>
+              <w:rPr>
+                <w:b/>
+                <w:bCs/>
+              </w:rPr>
             </w:pPr>
           </w:p>
         </w:tc>
         <w:tc>
           <w:tcPr>
-            <w:tcW w:w="3294" w:type="dxa"/>
-            <w:tcBorders>
-              <w:top w:val="single" w:sz="8" w:space="0" w:color="000000" w:themeColor="text1"/>
-              <w:bottom w:val="single" w:sz="8" w:space="0" w:color="000000" w:themeColor="text1"/>
-              <w:right w:val="single" w:sz="8" w:space="0" w:color="000000" w:themeColor="text1"/>
-            </w:tcBorders>
-          </w:tcPr>
-          <w:p>
-            <w:pPr>
-              <w:spacing w:after="0" w:line="240" w:lineRule="auto"/>
-              <w:cnfStyle w:val="000000000000" w:firstRow="0" w:lastRow="0" w:firstColumn="0" w:lastColumn="0" w:oddVBand="0" w:evenVBand="0" w:oddHBand="0" w:evenHBand="0" w:firstRowFirstColumn="0" w:firstRowLastColumn="0" w:lastRowFirstColumn="0" w:lastRowLastColumn="0"/>
-            </w:pPr>
-          </w:p>
-        </w:tc>
-      </w:tr>
-      <w:tr>
-        <w:trPr>
-          <w:trHeight w:val="303"/>
-        </w:trPr>
-        <w:tc>
-          <w:tcPr>
-            <w:cnfStyle w:val="001000000000" w:firstRow="0" w:lastRow="0" w:firstColumn="1" w:lastColumn="0" w:oddVBand="0" w:evenVBand="0" w:oddHBand="0" w:evenHBand="0" w:firstRowFirstColumn="0" w:firstRowLastColumn="0" w:lastRowFirstColumn="0" w:lastRowLastColumn="0"/>
             <w:tcW w:w="3294" w:type="dxa"/>
           </w:tcPr>
           <w:p>
@@ -1211,18 +1469,6 @@
           <w:p>
             <w:pPr>
               <w:spacing w:after="0" w:line="240" w:lineRule="auto"/>
-              <w:cnfStyle w:val="000000000000" w:firstRow="0" w:lastRow="0" w:firstColumn="0" w:lastColumn="0" w:oddVBand="0" w:evenVBand="0" w:oddHBand="0" w:evenHBand="0" w:firstRowFirstColumn="0" w:firstRowLastColumn="0" w:lastRowFirstColumn="0" w:lastRowLastColumn="0"/>
-            </w:pPr>
-          </w:p>
-        </w:tc>
-        <w:tc>
-          <w:tcPr>
-            <w:tcW w:w="3294" w:type="dxa"/>
-          </w:tcPr>
-          <w:p>
-            <w:pPr>
-              <w:spacing w:after="0" w:line="240" w:lineRule="auto"/>
-              <w:cnfStyle w:val="000000000000" w:firstRow="0" w:lastRow="0" w:firstColumn="0" w:lastColumn="0" w:oddVBand="0" w:evenVBand="0" w:oddHBand="0" w:evenHBand="0" w:firstRowFirstColumn="0" w:firstRowLastColumn="0" w:lastRowFirstColumn="0" w:lastRowLastColumn="0"/>
             </w:pPr>
           </w:p>
         </w:tc>
@@ -1231,7 +1477,7 @@
     <w:p/>
     <w:p>
       <w:pPr>
-        <w:pStyle w:val="Heading1"/>
+        <w:pStyle w:val="2"/>
         <w:rPr>
           <w:lang w:val="sr-Latn-RS"/>
         </w:rPr>
@@ -1249,7 +1495,7 @@
     <w:p/>
     <w:p>
       <w:pPr>
-        <w:pStyle w:val="Heading2"/>
+        <w:pStyle w:val="3"/>
       </w:pPr>
       <w:r>
         <w:t>2.1 Kratak opis</w:t>
@@ -1276,22 +1522,19 @@
         <w:t>č</w:t>
       </w:r>
       <w:r>
-        <w:t>i</w:t>
-      </w:r>
-      <w:r>
-        <w:t xml:space="preserve"> zakazani termin kao realizovan ili nerealizovan u zavisnosti da li je korisnik došao u svoj termin ili ne.</w:t>
+        <w:t>i zakazani termin kao realizovan ili nerealizovan u zavisnosti da li je korisnik došao u svoj termin ili ne.</w:t>
       </w:r>
     </w:p>
     <w:p/>
     <w:p/>
     <w:p>
       <w:pPr>
-        <w:pStyle w:val="Heading2"/>
-      </w:pPr>
-    </w:p>
-    <w:p>
-      <w:pPr>
-        <w:pStyle w:val="Heading2"/>
+        <w:pStyle w:val="3"/>
+      </w:pPr>
+    </w:p>
+    <w:p>
+      <w:pPr>
+        <w:pStyle w:val="3"/>
       </w:pPr>
       <w:r>
         <w:t>2.2 Tok dogadjaja</w:t>
@@ -1316,7 +1559,7 @@
     </w:p>
     <w:p>
       <w:pPr>
-        <w:pStyle w:val="Heading3"/>
+        <w:pStyle w:val="4"/>
         <w:rPr>
           <w:lang w:val="sr-Latn-RS"/>
         </w:rPr>
@@ -1324,7 +1567,7 @@
     </w:p>
     <w:p>
       <w:pPr>
-        <w:pStyle w:val="Heading3"/>
+        <w:pStyle w:val="4"/>
         <w:rPr>
           <w:lang w:val="sr-Latn-RS"/>
         </w:rPr>
@@ -1333,25 +1576,13 @@
         <w:rPr>
           <w:lang w:val="sr-Latn-RS"/>
         </w:rPr>
-        <w:t>2.2.</w:t>
-      </w:r>
-      <w:r>
-        <w:rPr>
-          <w:lang w:val="sr-Latn-RS"/>
-        </w:rPr>
-        <w:t>1</w:t>
-      </w:r>
-      <w:r>
-        <w:rPr>
-          <w:lang w:val="sr-Latn-RS"/>
-        </w:rPr>
-        <w:t xml:space="preserve">    Označavanje termina kao realizovan</w:t>
+        <w:t>2.2.1    Označavanje termina kao realizovan</w:t>
       </w:r>
     </w:p>
     <w:p/>
     <w:p>
       <w:pPr>
-        <w:pStyle w:val="ListParagraph"/>
+        <w:pStyle w:val="16"/>
         <w:numPr>
           <w:ilvl w:val="0"/>
           <w:numId w:val="5"/>
@@ -1366,7 +1597,7 @@
     </w:p>
     <w:p>
       <w:pPr>
-        <w:pStyle w:val="ListParagraph"/>
+        <w:pStyle w:val="16"/>
         <w:numPr>
           <w:ilvl w:val="0"/>
           <w:numId w:val="5"/>
@@ -1381,7 +1612,7 @@
     </w:p>
     <w:p>
       <w:pPr>
-        <w:pStyle w:val="ListParagraph"/>
+        <w:pStyle w:val="16"/>
         <w:rPr>
           <w:lang w:val="sr-Latn-RS"/>
         </w:rPr>
@@ -1395,7 +1626,7 @@
     </w:p>
     <w:p>
       <w:pPr>
-        <w:pStyle w:val="ListParagraph"/>
+        <w:pStyle w:val="16"/>
       </w:pPr>
       <w:r>
         <w:rPr>
@@ -1406,7 +1637,7 @@
     </w:p>
     <w:p>
       <w:pPr>
-        <w:pStyle w:val="ListParagraph"/>
+        <w:pStyle w:val="16"/>
         <w:numPr>
           <w:ilvl w:val="0"/>
           <w:numId w:val="5"/>
@@ -1425,18 +1656,12 @@
         <w:rPr>
           <w:lang w:val="sr-Latn-RS"/>
         </w:rPr>
-        <w:t>šao”</w:t>
-      </w:r>
-      <w:r>
-        <w:rPr>
-          <w:lang w:val="sr-Latn-RS"/>
-        </w:rPr>
-        <w:t xml:space="preserve"> označava željeni termin kao realizovan.</w:t>
-      </w:r>
-    </w:p>
-    <w:p>
-      <w:pPr>
-        <w:pStyle w:val="ListParagraph"/>
+        <w:t>šao” označava željeni termin kao realizovan.</w:t>
+      </w:r>
+    </w:p>
+    <w:p>
+      <w:pPr>
+        <w:pStyle w:val="16"/>
         <w:numPr>
           <w:ilvl w:val="0"/>
           <w:numId w:val="5"/>
@@ -1452,7 +1677,7 @@
     <w:p/>
     <w:p>
       <w:pPr>
-        <w:pStyle w:val="Heading3"/>
+        <w:pStyle w:val="4"/>
         <w:rPr>
           <w:lang w:val="sr-Latn-RS"/>
         </w:rPr>
@@ -1461,31 +1686,13 @@
         <w:rPr>
           <w:lang w:val="sr-Latn-RS"/>
         </w:rPr>
-        <w:t>2.2.</w:t>
-      </w:r>
-      <w:r>
-        <w:rPr>
-          <w:lang w:val="sr-Latn-RS"/>
-        </w:rPr>
-        <w:t>2</w:t>
-      </w:r>
-      <w:r>
-        <w:rPr>
-          <w:lang w:val="sr-Latn-RS"/>
-        </w:rPr>
-        <w:t xml:space="preserve">   Označavan</w:t>
-      </w:r>
-      <w:r>
-        <w:rPr>
-          <w:lang w:val="sr-Latn-RS"/>
-        </w:rPr>
-        <w:t>je termina kao nerealizovan</w:t>
+        <w:t>2.2.2   Označavanje termina kao nerealizovan</w:t>
       </w:r>
     </w:p>
     <w:p/>
     <w:p>
       <w:pPr>
-        <w:pStyle w:val="ListParagraph"/>
+        <w:pStyle w:val="16"/>
         <w:numPr>
           <w:ilvl w:val="0"/>
           <w:numId w:val="6"/>
@@ -1500,7 +1707,7 @@
     </w:p>
     <w:p>
       <w:pPr>
-        <w:pStyle w:val="ListParagraph"/>
+        <w:pStyle w:val="16"/>
         <w:numPr>
           <w:ilvl w:val="0"/>
           <w:numId w:val="6"/>
@@ -1515,7 +1722,7 @@
     </w:p>
     <w:p>
       <w:pPr>
-        <w:pStyle w:val="ListParagraph"/>
+        <w:pStyle w:val="16"/>
         <w:rPr>
           <w:lang w:val="sr-Latn-RS"/>
         </w:rPr>
@@ -1529,7 +1736,7 @@
     </w:p>
     <w:p>
       <w:pPr>
-        <w:pStyle w:val="ListParagraph"/>
+        <w:pStyle w:val="16"/>
       </w:pPr>
       <w:r>
         <w:rPr>
@@ -1540,7 +1747,7 @@
     </w:p>
     <w:p>
       <w:pPr>
-        <w:pStyle w:val="ListParagraph"/>
+        <w:pStyle w:val="16"/>
         <w:numPr>
           <w:ilvl w:val="0"/>
           <w:numId w:val="6"/>
@@ -1550,30 +1757,12 @@
         <w:rPr>
           <w:lang w:val="sr-Latn-RS"/>
         </w:rPr>
-        <w:t>A</w:t>
-      </w:r>
-      <w:r>
-        <w:rPr>
-          <w:lang w:val="sr-Latn-RS"/>
-        </w:rPr>
-        <w:t xml:space="preserve">dministrator klikom na dugme </w:t>
-      </w:r>
-      <w:r>
-        <w:rPr>
-          <w:lang w:val="sr-Latn-RS"/>
-        </w:rPr>
-        <w:t xml:space="preserve">“Nije došao” </w:t>
-      </w:r>
-      <w:r>
-        <w:rPr>
-          <w:lang w:val="sr-Latn-RS"/>
-        </w:rPr>
-        <w:t>označava željeni termin kao nerealizovan.</w:t>
-      </w:r>
-    </w:p>
-    <w:p>
-      <w:pPr>
-        <w:pStyle w:val="ListParagraph"/>
+        <w:t>Administrator klikom na dugme “Nije došao” označava željeni termin kao nerealizovan.</w:t>
+      </w:r>
+    </w:p>
+    <w:p>
+      <w:pPr>
+        <w:pStyle w:val="16"/>
         <w:numPr>
           <w:ilvl w:val="0"/>
           <w:numId w:val="6"/>
@@ -1583,19 +1772,13 @@
         <w:rPr>
           <w:lang w:val="sr-Latn-RS"/>
         </w:rPr>
-        <w:t>Termin se u bazi označav</w:t>
-      </w:r>
-      <w:r>
-        <w:rPr>
-          <w:lang w:val="sr-Latn-RS"/>
-        </w:rPr>
-        <w:t>a kao nerealizovan.</w:t>
+        <w:t>Termin se u bazi označava kao nerealizovan.</w:t>
       </w:r>
     </w:p>
     <w:p/>
     <w:p>
       <w:pPr>
-        <w:pStyle w:val="Heading2"/>
+        <w:pStyle w:val="3"/>
         <w:numPr>
           <w:ilvl w:val="1"/>
           <w:numId w:val="7"/>
@@ -1607,13 +1790,13 @@
     </w:p>
     <w:p>
       <w:pPr>
-        <w:pStyle w:val="ListParagraph"/>
+        <w:pStyle w:val="16"/>
         <w:ind w:left="480"/>
       </w:pPr>
     </w:p>
     <w:p>
       <w:pPr>
-        <w:pStyle w:val="ListParagraph"/>
+        <w:pStyle w:val="16"/>
       </w:pPr>
       <w:r>
         <w:t>Nema.</w:t>
@@ -1621,7 +1804,7 @@
     </w:p>
     <w:p>
       <w:pPr>
-        <w:pStyle w:val="Heading2"/>
+        <w:pStyle w:val="3"/>
         <w:numPr>
           <w:ilvl w:val="1"/>
           <w:numId w:val="7"/>
@@ -1652,7 +1835,7 @@
     </w:p>
     <w:p>
       <w:pPr>
-        <w:pStyle w:val="Heading2"/>
+        <w:pStyle w:val="3"/>
         <w:numPr>
           <w:ilvl w:val="1"/>
           <w:numId w:val="7"/>
@@ -1664,7 +1847,7 @@
     </w:p>
     <w:p>
       <w:pPr>
-        <w:pStyle w:val="ListParagraph"/>
+        <w:pStyle w:val="16"/>
         <w:ind w:left="480"/>
       </w:pPr>
     </w:p>
@@ -1679,27 +1862,26 @@
         <w:rPr>
           <w:lang w:val="sr-Latn-RS"/>
         </w:rPr>
-        <w:lastRenderedPageBreak/>
         <w:t>Termini se u bazi označavaju kao realizovani ili nerealizovani.</w:t>
       </w:r>
     </w:p>
     <w:sectPr>
       <w:pgSz w:w="12240" w:h="15840"/>
       <w:pgMar w:top="1440" w:right="1440" w:bottom="1440" w:left="1440" w:header="720" w:footer="720" w:gutter="0"/>
-      <w:cols w:space="720"/>
-      <w:docGrid w:linePitch="360"/>
+      <w:cols w:space="720" w:num="1"/>
+      <w:docGrid w:linePitch="360" w:charSpace="0"/>
     </w:sectPr>
   </w:body>
 </w:document>
 </file>
 
 <file path=word/numbering.xml><?xml version="1.0" encoding="utf-8"?>
-<w:numbering xmlns:wpc="http://schemas.microsoft.com/office/word/2010/wordprocessingCanvas" xmlns:cx="http://schemas.microsoft.com/office/drawing/2014/chartex" xmlns:mc="http://schemas.openxmlformats.org/markup-compatibility/2006" xmlns:o="urn:schemas-microsoft-com:office:office" xmlns:r="http://schemas.openxmlformats.org/officeDocument/2006/relationships" xmlns:m="http://schemas.openxmlformats.org/officeDocument/2006/math" xmlns:v="urn:schemas-microsoft-com:vml" xmlns:wp14="http://schemas.microsoft.com/office/word/2010/wordprocessingDrawing" xmlns:wp="http://schemas.openxmlformats.org/drawingml/2006/wordprocessingDrawing" xmlns:w10="urn:schemas-microsoft-com:office:word" xmlns:w="http://schemas.openxmlformats.org/wordprocessingml/2006/main" xmlns:w14="http://schemas.microsoft.com/office/word/2010/wordml" xmlns:w15="http://schemas.microsoft.com/office/word/2012/wordml" xmlns:w16se="http://schemas.microsoft.com/office/word/2015/wordml/symex" xmlns:wpg="http://schemas.microsoft.com/office/word/2010/wordprocessingGroup" xmlns:wpi="http://schemas.microsoft.com/office/word/2010/wordprocessingInk" xmlns:wne="http://schemas.microsoft.com/office/word/2006/wordml" xmlns:wps="http://schemas.microsoft.com/office/word/2010/wordprocessingShape" mc:Ignorable="w14 w15 w16se wp14">
-  <w:abstractNum w:abstractNumId="0" w15:restartNumberingAfterBreak="0">
+<w:numbering xmlns:wpc="http://schemas.microsoft.com/office/word/2010/wordprocessingCanvas" xmlns:mc="http://schemas.openxmlformats.org/markup-compatibility/2006" xmlns:o="urn:schemas-microsoft-com:office:office" xmlns:r="http://schemas.openxmlformats.org/officeDocument/2006/relationships" xmlns:m="http://schemas.openxmlformats.org/officeDocument/2006/math" xmlns:v="urn:schemas-microsoft-com:vml" xmlns:wp14="http://schemas.microsoft.com/office/word/2010/wordprocessingDrawing" xmlns:wp="http://schemas.openxmlformats.org/drawingml/2006/wordprocessingDrawing" xmlns:w10="urn:schemas-microsoft-com:office:word" xmlns:w="http://schemas.openxmlformats.org/wordprocessingml/2006/main" xmlns:w14="http://schemas.microsoft.com/office/word/2010/wordml" xmlns:wpg="http://schemas.microsoft.com/office/word/2010/wordprocessingGroup" xmlns:wpi="http://schemas.microsoft.com/office/word/2010/wordprocessingInk" xmlns:wne="http://schemas.microsoft.com/office/word/2006/wordml" xmlns:wps="http://schemas.microsoft.com/office/word/2010/wordprocessingShape" mc:Ignorable="w14 wp14">
+  <w:abstractNum w:abstractNumId="0">
     <w:nsid w:val="03D7075B"/>
     <w:multiLevelType w:val="multilevel"/>
     <w:tmpl w:val="03D7075B"/>
-    <w:lvl w:ilvl="0">
+    <w:lvl w:ilvl="0" w:tentative="0">
       <w:start w:val="1"/>
       <w:numFmt w:val="decimal"/>
       <w:lvlText w:val="%1."/>
@@ -1708,7 +1890,7 @@
         <w:ind w:left="360" w:hanging="360"/>
       </w:pPr>
     </w:lvl>
-    <w:lvl w:ilvl="1">
+    <w:lvl w:ilvl="1" w:tentative="0">
       <w:start w:val="1"/>
       <w:numFmt w:val="decimal"/>
       <w:lvlText w:val="%1.%2."/>
@@ -1717,7 +1899,7 @@
         <w:ind w:left="792" w:hanging="432"/>
       </w:pPr>
     </w:lvl>
-    <w:lvl w:ilvl="2">
+    <w:lvl w:ilvl="2" w:tentative="0">
       <w:start w:val="1"/>
       <w:numFmt w:val="decimal"/>
       <w:lvlText w:val="%1.%2.%3."/>
@@ -1726,7 +1908,7 @@
         <w:ind w:left="1224" w:hanging="504"/>
       </w:pPr>
     </w:lvl>
-    <w:lvl w:ilvl="3">
+    <w:lvl w:ilvl="3" w:tentative="0">
       <w:start w:val="1"/>
       <w:numFmt w:val="decimal"/>
       <w:lvlText w:val="%1.%2.%3.%4."/>
@@ -1735,7 +1917,7 @@
         <w:ind w:left="1728" w:hanging="648"/>
       </w:pPr>
     </w:lvl>
-    <w:lvl w:ilvl="4">
+    <w:lvl w:ilvl="4" w:tentative="0">
       <w:start w:val="1"/>
       <w:numFmt w:val="decimal"/>
       <w:lvlText w:val="%1.%2.%3.%4.%5."/>
@@ -1744,7 +1926,7 @@
         <w:ind w:left="2232" w:hanging="792"/>
       </w:pPr>
     </w:lvl>
-    <w:lvl w:ilvl="5">
+    <w:lvl w:ilvl="5" w:tentative="0">
       <w:start w:val="1"/>
       <w:numFmt w:val="decimal"/>
       <w:lvlText w:val="%1.%2.%3.%4.%5.%6."/>
@@ -1753,7 +1935,7 @@
         <w:ind w:left="2736" w:hanging="936"/>
       </w:pPr>
     </w:lvl>
-    <w:lvl w:ilvl="6">
+    <w:lvl w:ilvl="6" w:tentative="0">
       <w:start w:val="1"/>
       <w:numFmt w:val="decimal"/>
       <w:lvlText w:val="%1.%2.%3.%4.%5.%6.%7."/>
@@ -1762,7 +1944,7 @@
         <w:ind w:left="3240" w:hanging="1080"/>
       </w:pPr>
     </w:lvl>
-    <w:lvl w:ilvl="7">
+    <w:lvl w:ilvl="7" w:tentative="0">
       <w:start w:val="1"/>
       <w:numFmt w:val="decimal"/>
       <w:lvlText w:val="%1.%2.%3.%4.%5.%6.%7.%8."/>
@@ -1771,7 +1953,7 @@
         <w:ind w:left="3744" w:hanging="1224"/>
       </w:pPr>
     </w:lvl>
-    <w:lvl w:ilvl="8">
+    <w:lvl w:ilvl="8" w:tentative="0">
       <w:start w:val="1"/>
       <w:numFmt w:val="decimal"/>
       <w:lvlText w:val="%1.%2.%3.%4.%5.%6.%7.%8.%9."/>
@@ -1781,11 +1963,11 @@
       </w:pPr>
     </w:lvl>
   </w:abstractNum>
-  <w:abstractNum w:abstractNumId="1" w15:restartNumberingAfterBreak="0">
+  <w:abstractNum w:abstractNumId="1">
     <w:nsid w:val="04D924C4"/>
     <w:multiLevelType w:val="multilevel"/>
     <w:tmpl w:val="04D924C4"/>
-    <w:lvl w:ilvl="0">
+    <w:lvl w:ilvl="0" w:tentative="0">
       <w:start w:val="1"/>
       <w:numFmt w:val="decimal"/>
       <w:lvlText w:val="%1."/>
@@ -1797,7 +1979,7 @@
         <w:rFonts w:hint="default"/>
       </w:rPr>
     </w:lvl>
-    <w:lvl w:ilvl="1">
+    <w:lvl w:ilvl="1" w:tentative="0">
       <w:start w:val="4"/>
       <w:numFmt w:val="decimal"/>
       <w:isLgl/>
@@ -1810,7 +1992,7 @@
         <w:rFonts w:hint="default"/>
       </w:rPr>
     </w:lvl>
-    <w:lvl w:ilvl="2">
+    <w:lvl w:ilvl="2" w:tentative="0">
       <w:start w:val="1"/>
       <w:numFmt w:val="decimal"/>
       <w:isLgl/>
@@ -1823,7 +2005,7 @@
         <w:rFonts w:hint="default"/>
       </w:rPr>
     </w:lvl>
-    <w:lvl w:ilvl="3">
+    <w:lvl w:ilvl="3" w:tentative="0">
       <w:start w:val="1"/>
       <w:numFmt w:val="decimal"/>
       <w:isLgl/>
@@ -1836,7 +2018,7 @@
         <w:rFonts w:hint="default"/>
       </w:rPr>
     </w:lvl>
-    <w:lvl w:ilvl="4">
+    <w:lvl w:ilvl="4" w:tentative="0">
       <w:start w:val="1"/>
       <w:numFmt w:val="decimal"/>
       <w:isLgl/>
@@ -1849,7 +2031,7 @@
         <w:rFonts w:hint="default"/>
       </w:rPr>
     </w:lvl>
-    <w:lvl w:ilvl="5">
+    <w:lvl w:ilvl="5" w:tentative="0">
       <w:start w:val="1"/>
       <w:numFmt w:val="decimal"/>
       <w:isLgl/>
@@ -1862,7 +2044,7 @@
         <w:rFonts w:hint="default"/>
       </w:rPr>
     </w:lvl>
-    <w:lvl w:ilvl="6">
+    <w:lvl w:ilvl="6" w:tentative="0">
       <w:start w:val="1"/>
       <w:numFmt w:val="decimal"/>
       <w:isLgl/>
@@ -1875,7 +2057,7 @@
         <w:rFonts w:hint="default"/>
       </w:rPr>
     </w:lvl>
-    <w:lvl w:ilvl="7">
+    <w:lvl w:ilvl="7" w:tentative="0">
       <w:start w:val="1"/>
       <w:numFmt w:val="decimal"/>
       <w:isLgl/>
@@ -1888,7 +2070,7 @@
         <w:rFonts w:hint="default"/>
       </w:rPr>
     </w:lvl>
-    <w:lvl w:ilvl="8">
+    <w:lvl w:ilvl="8" w:tentative="0">
       <w:start w:val="1"/>
       <w:numFmt w:val="decimal"/>
       <w:isLgl/>
@@ -1902,11 +2084,11 @@
       </w:rPr>
     </w:lvl>
   </w:abstractNum>
-  <w:abstractNum w:abstractNumId="2" w15:restartNumberingAfterBreak="0">
+  <w:abstractNum w:abstractNumId="2">
     <w:nsid w:val="0A125588"/>
     <w:multiLevelType w:val="multilevel"/>
     <w:tmpl w:val="0A125588"/>
-    <w:lvl w:ilvl="0">
+    <w:lvl w:ilvl="0" w:tentative="0">
       <w:start w:val="1"/>
       <w:numFmt w:val="decimal"/>
       <w:suff w:val="space"/>
@@ -1919,7 +2101,7 @@
         <w:rFonts w:hint="default"/>
       </w:rPr>
     </w:lvl>
-    <w:lvl w:ilvl="1">
+    <w:lvl w:ilvl="1" w:tentative="0">
       <w:start w:val="1"/>
       <w:numFmt w:val="decimal"/>
       <w:suff w:val="space"/>
@@ -1932,7 +2114,7 @@
         <w:rFonts w:hint="default"/>
       </w:rPr>
     </w:lvl>
-    <w:lvl w:ilvl="2">
+    <w:lvl w:ilvl="2" w:tentative="0">
       <w:start w:val="1"/>
       <w:numFmt w:val="decimal"/>
       <w:suff w:val="space"/>
@@ -1945,7 +2127,7 @@
         <w:rFonts w:hint="default"/>
       </w:rPr>
     </w:lvl>
-    <w:lvl w:ilvl="3">
+    <w:lvl w:ilvl="3" w:tentative="0">
       <w:start w:val="1"/>
       <w:numFmt w:val="decimal"/>
       <w:suff w:val="space"/>
@@ -1958,7 +2140,7 @@
         <w:rFonts w:hint="default"/>
       </w:rPr>
     </w:lvl>
-    <w:lvl w:ilvl="4">
+    <w:lvl w:ilvl="4" w:tentative="0">
       <w:start w:val="1"/>
       <w:numFmt w:val="decimal"/>
       <w:suff w:val="space"/>
@@ -1971,7 +2153,7 @@
         <w:rFonts w:hint="default"/>
       </w:rPr>
     </w:lvl>
-    <w:lvl w:ilvl="5">
+    <w:lvl w:ilvl="5" w:tentative="0">
       <w:start w:val="1"/>
       <w:numFmt w:val="decimal"/>
       <w:suff w:val="space"/>
@@ -1984,7 +2166,7 @@
         <w:rFonts w:hint="default"/>
       </w:rPr>
     </w:lvl>
-    <w:lvl w:ilvl="6">
+    <w:lvl w:ilvl="6" w:tentative="0">
       <w:start w:val="1"/>
       <w:numFmt w:val="decimal"/>
       <w:suff w:val="space"/>
@@ -1997,7 +2179,7 @@
         <w:rFonts w:hint="default"/>
       </w:rPr>
     </w:lvl>
-    <w:lvl w:ilvl="7">
+    <w:lvl w:ilvl="7" w:tentative="0">
       <w:start w:val="1"/>
       <w:numFmt w:val="decimal"/>
       <w:suff w:val="space"/>
@@ -2010,7 +2192,7 @@
         <w:rFonts w:hint="default"/>
       </w:rPr>
     </w:lvl>
-    <w:lvl w:ilvl="8">
+    <w:lvl w:ilvl="8" w:tentative="0">
       <w:start w:val="1"/>
       <w:numFmt w:val="decimal"/>
       <w:suff w:val="space"/>
@@ -2024,11 +2206,11 @@
       </w:rPr>
     </w:lvl>
   </w:abstractNum>
-  <w:abstractNum w:abstractNumId="3" w15:restartNumberingAfterBreak="0">
+  <w:abstractNum w:abstractNumId="3">
     <w:nsid w:val="2C6E3C5D"/>
     <w:multiLevelType w:val="multilevel"/>
     <w:tmpl w:val="2C6E3C5D"/>
-    <w:lvl w:ilvl="0">
+    <w:lvl w:ilvl="0" w:tentative="0">
       <w:start w:val="1"/>
       <w:numFmt w:val="decimal"/>
       <w:lvlText w:val="%1."/>
@@ -2040,7 +2222,7 @@
         <w:rFonts w:hint="default"/>
       </w:rPr>
     </w:lvl>
-    <w:lvl w:ilvl="1">
+    <w:lvl w:ilvl="1" w:tentative="0">
       <w:start w:val="1"/>
       <w:numFmt w:val="lowerLetter"/>
       <w:lvlText w:val="%2."/>
@@ -2049,7 +2231,7 @@
         <w:ind w:left="1440" w:hanging="360"/>
       </w:pPr>
     </w:lvl>
-    <w:lvl w:ilvl="2">
+    <w:lvl w:ilvl="2" w:tentative="0">
       <w:start w:val="1"/>
       <w:numFmt w:val="lowerRoman"/>
       <w:lvlText w:val="%3."/>
@@ -2058,7 +2240,7 @@
         <w:ind w:left="2160" w:hanging="180"/>
       </w:pPr>
     </w:lvl>
-    <w:lvl w:ilvl="3">
+    <w:lvl w:ilvl="3" w:tentative="0">
       <w:start w:val="1"/>
       <w:numFmt w:val="decimal"/>
       <w:lvlText w:val="%4."/>
@@ -2067,7 +2249,7 @@
         <w:ind w:left="2880" w:hanging="360"/>
       </w:pPr>
     </w:lvl>
-    <w:lvl w:ilvl="4">
+    <w:lvl w:ilvl="4" w:tentative="0">
       <w:start w:val="1"/>
       <w:numFmt w:val="lowerLetter"/>
       <w:lvlText w:val="%5."/>
@@ -2076,7 +2258,7 @@
         <w:ind w:left="3600" w:hanging="360"/>
       </w:pPr>
     </w:lvl>
-    <w:lvl w:ilvl="5">
+    <w:lvl w:ilvl="5" w:tentative="0">
       <w:start w:val="1"/>
       <w:numFmt w:val="lowerRoman"/>
       <w:lvlText w:val="%6."/>
@@ -2085,7 +2267,7 @@
         <w:ind w:left="4320" w:hanging="180"/>
       </w:pPr>
     </w:lvl>
-    <w:lvl w:ilvl="6">
+    <w:lvl w:ilvl="6" w:tentative="0">
       <w:start w:val="1"/>
       <w:numFmt w:val="decimal"/>
       <w:lvlText w:val="%7."/>
@@ -2094,7 +2276,7 @@
         <w:ind w:left="5040" w:hanging="360"/>
       </w:pPr>
     </w:lvl>
-    <w:lvl w:ilvl="7">
+    <w:lvl w:ilvl="7" w:tentative="0">
       <w:start w:val="1"/>
       <w:numFmt w:val="lowerLetter"/>
       <w:lvlText w:val="%8."/>
@@ -2103,7 +2285,7 @@
         <w:ind w:left="5760" w:hanging="360"/>
       </w:pPr>
     </w:lvl>
-    <w:lvl w:ilvl="8">
+    <w:lvl w:ilvl="8" w:tentative="0">
       <w:start w:val="1"/>
       <w:numFmt w:val="lowerRoman"/>
       <w:lvlText w:val="%9."/>
@@ -2113,11 +2295,11 @@
       </w:pPr>
     </w:lvl>
   </w:abstractNum>
-  <w:abstractNum w:abstractNumId="4" w15:restartNumberingAfterBreak="0">
+  <w:abstractNum w:abstractNumId="4">
     <w:nsid w:val="3F47402F"/>
     <w:multiLevelType w:val="multilevel"/>
     <w:tmpl w:val="3F47402F"/>
-    <w:lvl w:ilvl="0">
+    <w:lvl w:ilvl="0" w:tentative="0">
       <w:start w:val="2"/>
       <w:numFmt w:val="decimal"/>
       <w:lvlText w:val="%1"/>
@@ -2129,7 +2311,7 @@
         <w:rFonts w:hint="default"/>
       </w:rPr>
     </w:lvl>
-    <w:lvl w:ilvl="1">
+    <w:lvl w:ilvl="1" w:tentative="0">
       <w:start w:val="2"/>
       <w:numFmt w:val="decimal"/>
       <w:lvlText w:val="%1.%2"/>
@@ -2141,7 +2323,7 @@
         <w:rFonts w:hint="default"/>
       </w:rPr>
     </w:lvl>
-    <w:lvl w:ilvl="2">
+    <w:lvl w:ilvl="2" w:tentative="0">
       <w:start w:val="5"/>
       <w:numFmt w:val="decimal"/>
       <w:lvlText w:val="%1.%2.%3"/>
@@ -2153,7 +2335,7 @@
         <w:rFonts w:hint="default"/>
       </w:rPr>
     </w:lvl>
-    <w:lvl w:ilvl="3">
+    <w:lvl w:ilvl="3" w:tentative="0">
       <w:start w:val="1"/>
       <w:numFmt w:val="decimal"/>
       <w:lvlText w:val="%1.%2.%3.%4"/>
@@ -2165,7 +2347,7 @@
         <w:rFonts w:hint="default"/>
       </w:rPr>
     </w:lvl>
-    <w:lvl w:ilvl="4">
+    <w:lvl w:ilvl="4" w:tentative="0">
       <w:start w:val="1"/>
       <w:numFmt w:val="decimal"/>
       <w:lvlText w:val="%1.%2.%3.%4.%5"/>
@@ -2177,7 +2359,7 @@
         <w:rFonts w:hint="default"/>
       </w:rPr>
     </w:lvl>
-    <w:lvl w:ilvl="5">
+    <w:lvl w:ilvl="5" w:tentative="0">
       <w:start w:val="1"/>
       <w:numFmt w:val="decimal"/>
       <w:lvlText w:val="%1.%2.%3.%4.%5.%6"/>
@@ -2189,7 +2371,7 @@
         <w:rFonts w:hint="default"/>
       </w:rPr>
     </w:lvl>
-    <w:lvl w:ilvl="6">
+    <w:lvl w:ilvl="6" w:tentative="0">
       <w:start w:val="1"/>
       <w:numFmt w:val="decimal"/>
       <w:lvlText w:val="%1.%2.%3.%4.%5.%6.%7"/>
@@ -2201,7 +2383,7 @@
         <w:rFonts w:hint="default"/>
       </w:rPr>
     </w:lvl>
-    <w:lvl w:ilvl="7">
+    <w:lvl w:ilvl="7" w:tentative="0">
       <w:start w:val="1"/>
       <w:numFmt w:val="decimal"/>
       <w:lvlText w:val="%1.%2.%3.%4.%5.%6.%7.%8"/>
@@ -2213,7 +2395,7 @@
         <w:rFonts w:hint="default"/>
       </w:rPr>
     </w:lvl>
-    <w:lvl w:ilvl="8">
+    <w:lvl w:ilvl="8" w:tentative="0">
       <w:start w:val="1"/>
       <w:numFmt w:val="decimal"/>
       <w:lvlText w:val="%1.%2.%3.%4.%5.%6.%7.%8.%9"/>
@@ -2226,11 +2408,11 @@
       </w:rPr>
     </w:lvl>
   </w:abstractNum>
-  <w:abstractNum w:abstractNumId="5" w15:restartNumberingAfterBreak="0">
+  <w:abstractNum w:abstractNumId="5">
     <w:nsid w:val="65A5266A"/>
     <w:multiLevelType w:val="multilevel"/>
     <w:tmpl w:val="65A5266A"/>
-    <w:lvl w:ilvl="0">
+    <w:lvl w:ilvl="0" w:tentative="0">
       <w:start w:val="1"/>
       <w:numFmt w:val="decimal"/>
       <w:lvlText w:val="%1."/>
@@ -2242,7 +2424,7 @@
         <w:rFonts w:hint="default"/>
       </w:rPr>
     </w:lvl>
-    <w:lvl w:ilvl="1">
+    <w:lvl w:ilvl="1" w:tentative="0">
       <w:start w:val="1"/>
       <w:numFmt w:val="lowerLetter"/>
       <w:lvlText w:val="%2."/>
@@ -2251,7 +2433,7 @@
         <w:ind w:left="1440" w:hanging="360"/>
       </w:pPr>
     </w:lvl>
-    <w:lvl w:ilvl="2">
+    <w:lvl w:ilvl="2" w:tentative="0">
       <w:start w:val="1"/>
       <w:numFmt w:val="lowerRoman"/>
       <w:lvlText w:val="%3."/>
@@ -2260,7 +2442,7 @@
         <w:ind w:left="2160" w:hanging="180"/>
       </w:pPr>
     </w:lvl>
-    <w:lvl w:ilvl="3">
+    <w:lvl w:ilvl="3" w:tentative="0">
       <w:start w:val="1"/>
       <w:numFmt w:val="decimal"/>
       <w:lvlText w:val="%4."/>
@@ -2269,7 +2451,7 @@
         <w:ind w:left="720" w:hanging="360"/>
       </w:pPr>
     </w:lvl>
-    <w:lvl w:ilvl="4">
+    <w:lvl w:ilvl="4" w:tentative="0">
       <w:start w:val="1"/>
       <w:numFmt w:val="lowerLetter"/>
       <w:lvlText w:val="%5."/>
@@ -2278,7 +2460,7 @@
         <w:ind w:left="3600" w:hanging="360"/>
       </w:pPr>
     </w:lvl>
-    <w:lvl w:ilvl="5">
+    <w:lvl w:ilvl="5" w:tentative="0">
       <w:start w:val="1"/>
       <w:numFmt w:val="lowerRoman"/>
       <w:lvlText w:val="%6."/>
@@ -2287,7 +2469,7 @@
         <w:ind w:left="4320" w:hanging="180"/>
       </w:pPr>
     </w:lvl>
-    <w:lvl w:ilvl="6">
+    <w:lvl w:ilvl="6" w:tentative="0">
       <w:start w:val="1"/>
       <w:numFmt w:val="decimal"/>
       <w:lvlText w:val="%7."/>
@@ -2296,7 +2478,7 @@
         <w:ind w:left="5040" w:hanging="360"/>
       </w:pPr>
     </w:lvl>
-    <w:lvl w:ilvl="7">
+    <w:lvl w:ilvl="7" w:tentative="0">
       <w:start w:val="1"/>
       <w:numFmt w:val="lowerLetter"/>
       <w:lvlText w:val="%8."/>
@@ -2305,7 +2487,7 @@
         <w:ind w:left="5760" w:hanging="360"/>
       </w:pPr>
     </w:lvl>
-    <w:lvl w:ilvl="8">
+    <w:lvl w:ilvl="8" w:tentative="0">
       <w:start w:val="1"/>
       <w:numFmt w:val="lowerRoman"/>
       <w:lvlText w:val="%9."/>
@@ -2315,11 +2497,11 @@
       </w:pPr>
     </w:lvl>
   </w:abstractNum>
-  <w:abstractNum w:abstractNumId="6" w15:restartNumberingAfterBreak="0">
+  <w:abstractNum w:abstractNumId="6">
     <w:nsid w:val="697041E0"/>
     <w:multiLevelType w:val="multilevel"/>
     <w:tmpl w:val="697041E0"/>
-    <w:lvl w:ilvl="0">
+    <w:lvl w:ilvl="0" w:tentative="0">
       <w:start w:val="1"/>
       <w:numFmt w:val="decimal"/>
       <w:lvlText w:val="%1."/>
@@ -2331,7 +2513,7 @@
         <w:rFonts w:hint="default"/>
       </w:rPr>
     </w:lvl>
-    <w:lvl w:ilvl="1">
+    <w:lvl w:ilvl="1" w:tentative="0">
       <w:start w:val="1"/>
       <w:numFmt w:val="lowerLetter"/>
       <w:lvlText w:val="%2."/>
@@ -2340,7 +2522,7 @@
         <w:ind w:left="1440" w:hanging="360"/>
       </w:pPr>
     </w:lvl>
-    <w:lvl w:ilvl="2">
+    <w:lvl w:ilvl="2" w:tentative="0">
       <w:start w:val="1"/>
       <w:numFmt w:val="lowerRoman"/>
       <w:lvlText w:val="%3."/>
@@ -2349,7 +2531,7 @@
         <w:ind w:left="2160" w:hanging="180"/>
       </w:pPr>
     </w:lvl>
-    <w:lvl w:ilvl="3">
+    <w:lvl w:ilvl="3" w:tentative="0">
       <w:start w:val="1"/>
       <w:numFmt w:val="decimal"/>
       <w:lvlText w:val="%4."/>
@@ -2358,7 +2540,7 @@
         <w:ind w:left="720" w:hanging="360"/>
       </w:pPr>
     </w:lvl>
-    <w:lvl w:ilvl="4">
+    <w:lvl w:ilvl="4" w:tentative="0">
       <w:start w:val="1"/>
       <w:numFmt w:val="lowerLetter"/>
       <w:lvlText w:val="%5."/>
@@ -2367,7 +2549,7 @@
         <w:ind w:left="3600" w:hanging="360"/>
       </w:pPr>
     </w:lvl>
-    <w:lvl w:ilvl="5">
+    <w:lvl w:ilvl="5" w:tentative="0">
       <w:start w:val="1"/>
       <w:numFmt w:val="lowerRoman"/>
       <w:lvlText w:val="%6."/>
@@ -2376,7 +2558,7 @@
         <w:ind w:left="4320" w:hanging="180"/>
       </w:pPr>
     </w:lvl>
-    <w:lvl w:ilvl="6">
+    <w:lvl w:ilvl="6" w:tentative="0">
       <w:start w:val="1"/>
       <w:numFmt w:val="decimal"/>
       <w:lvlText w:val="%7."/>
@@ -2385,7 +2567,7 @@
         <w:ind w:left="5040" w:hanging="360"/>
       </w:pPr>
     </w:lvl>
-    <w:lvl w:ilvl="7">
+    <w:lvl w:ilvl="7" w:tentative="0">
       <w:start w:val="1"/>
       <w:numFmt w:val="lowerLetter"/>
       <w:lvlText w:val="%8."/>
@@ -2394,7 +2576,7 @@
         <w:ind w:left="5760" w:hanging="360"/>
       </w:pPr>
     </w:lvl>
-    <w:lvl w:ilvl="8">
+    <w:lvl w:ilvl="8" w:tentative="0">
       <w:start w:val="1"/>
       <w:numFmt w:val="lowerRoman"/>
       <w:lvlText w:val="%9."/>
@@ -2429,408 +2611,286 @@
 </file>
 
 <file path=word/styles.xml><?xml version="1.0" encoding="utf-8"?>
-<w:styles xmlns:mc="http://schemas.openxmlformats.org/markup-compatibility/2006" xmlns:r="http://schemas.openxmlformats.org/officeDocument/2006/relationships" xmlns:w="http://schemas.openxmlformats.org/wordprocessingml/2006/main" xmlns:w14="http://schemas.microsoft.com/office/word/2010/wordml" xmlns:w15="http://schemas.microsoft.com/office/word/2012/wordml" xmlns:w16se="http://schemas.microsoft.com/office/word/2015/wordml/symex" mc:Ignorable="w14 w15 w16se">
+<w:styles xmlns:mc="http://schemas.openxmlformats.org/markup-compatibility/2006" xmlns:o="urn:schemas-microsoft-com:office:office" xmlns:r="http://schemas.openxmlformats.org/officeDocument/2006/relationships" xmlns:m="http://schemas.openxmlformats.org/officeDocument/2006/math" xmlns:v="urn:schemas-microsoft-com:vml" xmlns:w="http://schemas.openxmlformats.org/wordprocessingml/2006/main" xmlns:w14="http://schemas.microsoft.com/office/word/2010/wordml" xmlns:w10="urn:schemas-microsoft-com:office:word" xmlns:sl="http://schemas.openxmlformats.org/schemaLibrary/2006/main" mc:Ignorable="w14">
   <w:docDefaults>
     <w:rPrDefault>
       <w:rPr>
-        <w:rFonts w:asciiTheme="minorHAnsi" w:eastAsiaTheme="minorHAnsi" w:hAnsiTheme="minorHAnsi" w:cstheme="minorBidi"/>
-        <w:lang w:val="en-US" w:eastAsia="en-US" w:bidi="ar-SA"/>
+        <w:rFonts w:asciiTheme="minorHAnsi" w:hAnsiTheme="minorHAnsi" w:eastAsiaTheme="minorHAnsi" w:cstheme="minorBidi"/>
       </w:rPr>
     </w:rPrDefault>
-    <w:pPrDefault>
-      <w:pPr>
-        <w:spacing w:after="160" w:line="259" w:lineRule="auto"/>
-      </w:pPr>
-    </w:pPrDefault>
   </w:docDefaults>
-  <w:latentStyles w:defLockedState="0" w:defUIPriority="99" w:defSemiHidden="0" w:defUnhideWhenUsed="0" w:defQFormat="0" w:count="371">
-    <w:lsdException w:name="Normal" w:uiPriority="0" w:qFormat="1"/>
-    <w:lsdException w:name="heading 1" w:uiPriority="9" w:qFormat="1"/>
-    <w:lsdException w:name="heading 2" w:uiPriority="9" w:unhideWhenUsed="1" w:qFormat="1"/>
-    <w:lsdException w:name="heading 3" w:uiPriority="9" w:unhideWhenUsed="1" w:qFormat="1"/>
-    <w:lsdException w:name="heading 4" w:semiHidden="1" w:uiPriority="9" w:unhideWhenUsed="1" w:qFormat="1"/>
-    <w:lsdException w:name="heading 5" w:semiHidden="1" w:uiPriority="9" w:unhideWhenUsed="1" w:qFormat="1"/>
-    <w:lsdException w:name="heading 6" w:semiHidden="1" w:uiPriority="9" w:unhideWhenUsed="1" w:qFormat="1"/>
-    <w:lsdException w:name="heading 7" w:semiHidden="1" w:uiPriority="9" w:unhideWhenUsed="1" w:qFormat="1"/>
-    <w:lsdException w:name="heading 8" w:semiHidden="1" w:uiPriority="9" w:unhideWhenUsed="1" w:qFormat="1"/>
-    <w:lsdException w:name="heading 9" w:semiHidden="1" w:uiPriority="9" w:unhideWhenUsed="1" w:qFormat="1"/>
-    <w:lsdException w:name="index 1" w:semiHidden="1" w:unhideWhenUsed="1"/>
-    <w:lsdException w:name="index 2" w:semiHidden="1" w:unhideWhenUsed="1"/>
-    <w:lsdException w:name="index 3" w:semiHidden="1" w:unhideWhenUsed="1"/>
-    <w:lsdException w:name="index 4" w:semiHidden="1" w:unhideWhenUsed="1"/>
-    <w:lsdException w:name="index 5" w:semiHidden="1" w:unhideWhenUsed="1"/>
-    <w:lsdException w:name="index 6" w:semiHidden="1" w:unhideWhenUsed="1"/>
-    <w:lsdException w:name="index 7" w:semiHidden="1" w:unhideWhenUsed="1"/>
-    <w:lsdException w:name="index 8" w:semiHidden="1" w:unhideWhenUsed="1"/>
-    <w:lsdException w:name="index 9" w:semiHidden="1" w:unhideWhenUsed="1"/>
-    <w:lsdException w:name="toc 1" w:semiHidden="1" w:uiPriority="39" w:unhideWhenUsed="1"/>
-    <w:lsdException w:name="toc 2" w:semiHidden="1" w:uiPriority="39" w:unhideWhenUsed="1"/>
-    <w:lsdException w:name="toc 3" w:semiHidden="1" w:uiPriority="39" w:unhideWhenUsed="1"/>
-    <w:lsdException w:name="toc 4" w:semiHidden="1" w:uiPriority="39" w:unhideWhenUsed="1"/>
-    <w:lsdException w:name="toc 5" w:semiHidden="1" w:uiPriority="39" w:unhideWhenUsed="1"/>
-    <w:lsdException w:name="toc 6" w:semiHidden="1" w:uiPriority="39" w:unhideWhenUsed="1"/>
-    <w:lsdException w:name="toc 7" w:semiHidden="1" w:uiPriority="39" w:unhideWhenUsed="1"/>
-    <w:lsdException w:name="toc 8" w:semiHidden="1" w:uiPriority="39" w:unhideWhenUsed="1"/>
-    <w:lsdException w:name="toc 9" w:semiHidden="1" w:uiPriority="39" w:unhideWhenUsed="1"/>
-    <w:lsdException w:name="Normal Indent" w:semiHidden="1" w:unhideWhenUsed="1"/>
-    <w:lsdException w:name="footnote text" w:semiHidden="1" w:unhideWhenUsed="1"/>
-    <w:lsdException w:name="annotation text" w:semiHidden="1" w:unhideWhenUsed="1"/>
-    <w:lsdException w:name="header" w:semiHidden="1" w:unhideWhenUsed="1"/>
-    <w:lsdException w:name="footer" w:semiHidden="1" w:unhideWhenUsed="1"/>
-    <w:lsdException w:name="index heading" w:semiHidden="1" w:unhideWhenUsed="1"/>
-    <w:lsdException w:name="caption" w:semiHidden="1" w:uiPriority="35" w:unhideWhenUsed="1" w:qFormat="1"/>
-    <w:lsdException w:name="table of figures" w:semiHidden="1" w:unhideWhenUsed="1"/>
-    <w:lsdException w:name="envelope address" w:semiHidden="1" w:unhideWhenUsed="1"/>
-    <w:lsdException w:name="envelope return" w:semiHidden="1" w:unhideWhenUsed="1"/>
-    <w:lsdException w:name="footnote reference" w:semiHidden="1" w:unhideWhenUsed="1"/>
-    <w:lsdException w:name="annotation reference" w:semiHidden="1" w:unhideWhenUsed="1"/>
-    <w:lsdException w:name="line number" w:semiHidden="1" w:unhideWhenUsed="1"/>
-    <w:lsdException w:name="page number" w:semiHidden="1" w:unhideWhenUsed="1"/>
-    <w:lsdException w:name="endnote reference" w:semiHidden="1" w:unhideWhenUsed="1"/>
-    <w:lsdException w:name="endnote text" w:semiHidden="1" w:unhideWhenUsed="1"/>
-    <w:lsdException w:name="table of authorities" w:semiHidden="1" w:unhideWhenUsed="1"/>
-    <w:lsdException w:name="macro" w:semiHidden="1" w:unhideWhenUsed="1"/>
-    <w:lsdException w:name="toa heading" w:semiHidden="1" w:unhideWhenUsed="1"/>
-    <w:lsdException w:name="List" w:semiHidden="1" w:unhideWhenUsed="1"/>
-    <w:lsdException w:name="List Bullet" w:semiHidden="1" w:unhideWhenUsed="1"/>
-    <w:lsdException w:name="List Number" w:semiHidden="1" w:unhideWhenUsed="1"/>
-    <w:lsdException w:name="List 2" w:semiHidden="1" w:unhideWhenUsed="1"/>
-    <w:lsdException w:name="List 3" w:semiHidden="1" w:unhideWhenUsed="1"/>
-    <w:lsdException w:name="List 4" w:semiHidden="1" w:unhideWhenUsed="1"/>
-    <w:lsdException w:name="List 5" w:semiHidden="1" w:unhideWhenUsed="1"/>
-    <w:lsdException w:name="List Bullet 2" w:semiHidden="1" w:unhideWhenUsed="1"/>
-    <w:lsdException w:name="List Bullet 3" w:semiHidden="1" w:unhideWhenUsed="1"/>
-    <w:lsdException w:name="List Bullet 4" w:semiHidden="1" w:unhideWhenUsed="1"/>
-    <w:lsdException w:name="List Bullet 5" w:semiHidden="1" w:unhideWhenUsed="1"/>
-    <w:lsdException w:name="List Number 2" w:semiHidden="1" w:unhideWhenUsed="1"/>
-    <w:lsdException w:name="List Number 3" w:semiHidden="1" w:unhideWhenUsed="1"/>
-    <w:lsdException w:name="List Number 4" w:semiHidden="1" w:unhideWhenUsed="1"/>
-    <w:lsdException w:name="List Number 5" w:semiHidden="1" w:unhideWhenUsed="1"/>
-    <w:lsdException w:name="Title" w:uiPriority="10" w:qFormat="1"/>
-    <w:lsdException w:name="Closing" w:semiHidden="1" w:unhideWhenUsed="1"/>
-    <w:lsdException w:name="Signature" w:semiHidden="1" w:unhideWhenUsed="1"/>
-    <w:lsdException w:name="Default Paragraph Font" w:semiHidden="1" w:uiPriority="1" w:unhideWhenUsed="1"/>
-    <w:lsdException w:name="Body Text" w:semiHidden="1" w:unhideWhenUsed="1"/>
-    <w:lsdException w:name="Body Text Indent" w:semiHidden="1" w:unhideWhenUsed="1"/>
-    <w:lsdException w:name="List Continue" w:semiHidden="1" w:unhideWhenUsed="1"/>
-    <w:lsdException w:name="List Continue 2" w:semiHidden="1" w:unhideWhenUsed="1"/>
-    <w:lsdException w:name="List Continue 3" w:semiHidden="1" w:unhideWhenUsed="1"/>
-    <w:lsdException w:name="List Continue 4" w:semiHidden="1" w:unhideWhenUsed="1"/>
-    <w:lsdException w:name="List Continue 5" w:semiHidden="1" w:unhideWhenUsed="1"/>
-    <w:lsdException w:name="Message Header" w:semiHidden="1" w:unhideWhenUsed="1"/>
-    <w:lsdException w:name="Subtitle" w:uiPriority="11" w:qFormat="1"/>
-    <w:lsdException w:name="Salutation" w:semiHidden="1" w:unhideWhenUsed="1"/>
-    <w:lsdException w:name="Date" w:semiHidden="1" w:unhideWhenUsed="1"/>
-    <w:lsdException w:name="Body Text First Indent" w:semiHidden="1" w:unhideWhenUsed="1"/>
-    <w:lsdException w:name="Body Text First Indent 2" w:semiHidden="1" w:unhideWhenUsed="1"/>
-    <w:lsdException w:name="Note Heading" w:semiHidden="1" w:unhideWhenUsed="1"/>
-    <w:lsdException w:name="Body Text 2" w:semiHidden="1" w:unhideWhenUsed="1"/>
-    <w:lsdException w:name="Body Text 3" w:semiHidden="1" w:unhideWhenUsed="1"/>
-    <w:lsdException w:name="Body Text Indent 2" w:semiHidden="1" w:unhideWhenUsed="1"/>
-    <w:lsdException w:name="Body Text Indent 3" w:semiHidden="1" w:unhideWhenUsed="1"/>
-    <w:lsdException w:name="Block Text" w:semiHidden="1" w:unhideWhenUsed="1"/>
-    <w:lsdException w:name="Hyperlink" w:semiHidden="1" w:unhideWhenUsed="1"/>
-    <w:lsdException w:name="FollowedHyperlink" w:semiHidden="1" w:unhideWhenUsed="1"/>
-    <w:lsdException w:name="Strong" w:uiPriority="22" w:qFormat="1"/>
-    <w:lsdException w:name="Emphasis" w:uiPriority="20" w:qFormat="1"/>
-    <w:lsdException w:name="Document Map" w:semiHidden="1" w:unhideWhenUsed="1"/>
-    <w:lsdException w:name="Plain Text" w:semiHidden="1" w:unhideWhenUsed="1"/>
-    <w:lsdException w:name="E-mail Signature" w:semiHidden="1" w:unhideWhenUsed="1"/>
-    <w:lsdException w:name="HTML Top of Form" w:semiHidden="1" w:unhideWhenUsed="1"/>
-    <w:lsdException w:name="HTML Bottom of Form" w:semiHidden="1" w:unhideWhenUsed="1"/>
-    <w:lsdException w:name="Normal (Web)" w:semiHidden="1" w:unhideWhenUsed="1"/>
-    <w:lsdException w:name="HTML Acronym" w:semiHidden="1" w:unhideWhenUsed="1"/>
-    <w:lsdException w:name="HTML Address" w:semiHidden="1" w:unhideWhenUsed="1"/>
-    <w:lsdException w:name="HTML Cite" w:semiHidden="1" w:unhideWhenUsed="1"/>
-    <w:lsdException w:name="HTML Code" w:semiHidden="1" w:unhideWhenUsed="1"/>
-    <w:lsdException w:name="HTML Definition" w:semiHidden="1" w:unhideWhenUsed="1"/>
-    <w:lsdException w:name="HTML Keyboard" w:semiHidden="1" w:unhideWhenUsed="1"/>
-    <w:lsdException w:name="HTML Preformatted" w:semiHidden="1" w:unhideWhenUsed="1"/>
-    <w:lsdException w:name="HTML Sample" w:semiHidden="1" w:unhideWhenUsed="1"/>
-    <w:lsdException w:name="HTML Typewriter" w:semiHidden="1" w:unhideWhenUsed="1"/>
-    <w:lsdException w:name="HTML Variable" w:semiHidden="1" w:unhideWhenUsed="1"/>
-    <w:lsdException w:name="Normal Table" w:semiHidden="1" w:unhideWhenUsed="1"/>
-    <w:lsdException w:name="annotation subject" w:semiHidden="1" w:unhideWhenUsed="1"/>
-    <w:lsdException w:name="No List" w:semiHidden="1" w:unhideWhenUsed="1"/>
-    <w:lsdException w:name="Outline List 1" w:semiHidden="1" w:unhideWhenUsed="1"/>
-    <w:lsdException w:name="Outline List 2" w:semiHidden="1" w:unhideWhenUsed="1"/>
-    <w:lsdException w:name="Outline List 3" w:semiHidden="1" w:unhideWhenUsed="1"/>
-    <w:lsdException w:name="Table Simple 1" w:semiHidden="1" w:unhideWhenUsed="1"/>
-    <w:lsdException w:name="Table Simple 2" w:semiHidden="1" w:unhideWhenUsed="1"/>
-    <w:lsdException w:name="Table Simple 3" w:semiHidden="1" w:unhideWhenUsed="1"/>
-    <w:lsdException w:name="Table Classic 1" w:semiHidden="1" w:unhideWhenUsed="1"/>
-    <w:lsdException w:name="Table Classic 2" w:semiHidden="1" w:unhideWhenUsed="1"/>
-    <w:lsdException w:name="Table Classic 3" w:semiHidden="1" w:unhideWhenUsed="1"/>
-    <w:lsdException w:name="Table Classic 4" w:semiHidden="1" w:unhideWhenUsed="1"/>
-    <w:lsdException w:name="Table Colorful 1" w:semiHidden="1" w:unhideWhenUsed="1"/>
-    <w:lsdException w:name="Table Colorful 2" w:semiHidden="1" w:unhideWhenUsed="1"/>
-    <w:lsdException w:name="Table Colorful 3" w:semiHidden="1" w:unhideWhenUsed="1"/>
-    <w:lsdException w:name="Table Columns 1" w:semiHidden="1" w:unhideWhenUsed="1"/>
-    <w:lsdException w:name="Table Columns 2" w:semiHidden="1" w:unhideWhenUsed="1"/>
-    <w:lsdException w:name="Table Columns 3" w:semiHidden="1" w:unhideWhenUsed="1"/>
-    <w:lsdException w:name="Table Columns 4" w:semiHidden="1" w:unhideWhenUsed="1"/>
-    <w:lsdException w:name="Table Columns 5" w:semiHidden="1" w:unhideWhenUsed="1"/>
-    <w:lsdException w:name="Table Grid 1" w:semiHidden="1" w:unhideWhenUsed="1"/>
-    <w:lsdException w:name="Table Grid 2" w:semiHidden="1" w:unhideWhenUsed="1"/>
-    <w:lsdException w:name="Table Grid 3" w:semiHidden="1" w:unhideWhenUsed="1"/>
-    <w:lsdException w:name="Table Grid 4" w:semiHidden="1" w:unhideWhenUsed="1"/>
-    <w:lsdException w:name="Table Grid 5" w:semiHidden="1" w:unhideWhenUsed="1"/>
-    <w:lsdException w:name="Table Grid 6" w:semiHidden="1" w:unhideWhenUsed="1"/>
-    <w:lsdException w:name="Table Grid 7" w:semiHidden="1" w:unhideWhenUsed="1"/>
-    <w:lsdException w:name="Table Grid 8" w:semiHidden="1" w:unhideWhenUsed="1"/>
-    <w:lsdException w:name="Table List 1" w:semiHidden="1" w:unhideWhenUsed="1"/>
-    <w:lsdException w:name="Table List 2" w:semiHidden="1" w:unhideWhenUsed="1"/>
-    <w:lsdException w:name="Table List 3" w:semiHidden="1" w:unhideWhenUsed="1"/>
-    <w:lsdException w:name="Table List 4" w:semiHidden="1" w:unhideWhenUsed="1"/>
-    <w:lsdException w:name="Table List 5" w:semiHidden="1" w:unhideWhenUsed="1"/>
-    <w:lsdException w:name="Table List 6" w:semiHidden="1" w:unhideWhenUsed="1"/>
-    <w:lsdException w:name="Table List 7" w:semiHidden="1" w:unhideWhenUsed="1"/>
-    <w:lsdException w:name="Table List 8" w:semiHidden="1" w:unhideWhenUsed="1"/>
-    <w:lsdException w:name="Table 3D effects 1" w:semiHidden="1" w:unhideWhenUsed="1"/>
-    <w:lsdException w:name="Table 3D effects 2" w:semiHidden="1" w:unhideWhenUsed="1"/>
-    <w:lsdException w:name="Table 3D effects 3" w:semiHidden="1" w:unhideWhenUsed="1"/>
-    <w:lsdException w:name="Table Contemporary" w:semiHidden="1" w:unhideWhenUsed="1"/>
-    <w:lsdException w:name="Table Elegant" w:semiHidden="1" w:unhideWhenUsed="1"/>
-    <w:lsdException w:name="Table Professional" w:semiHidden="1" w:unhideWhenUsed="1"/>
-    <w:lsdException w:name="Table Subtle 1" w:semiHidden="1" w:unhideWhenUsed="1"/>
-    <w:lsdException w:name="Table Subtle 2" w:semiHidden="1" w:unhideWhenUsed="1"/>
-    <w:lsdException w:name="Table Web 1" w:semiHidden="1" w:unhideWhenUsed="1"/>
-    <w:lsdException w:name="Table Web 2" w:semiHidden="1" w:unhideWhenUsed="1"/>
-    <w:lsdException w:name="Table Web 3" w:semiHidden="1" w:unhideWhenUsed="1"/>
-    <w:lsdException w:name="Balloon Text" w:semiHidden="1" w:unhideWhenUsed="1"/>
-    <w:lsdException w:name="Table Grid" w:semiHidden="1" w:uiPriority="59" w:unhideWhenUsed="1"/>
-    <w:lsdException w:name="Table Theme" w:semiHidden="1" w:unhideWhenUsed="1"/>
-    <w:lsdException w:name="Placeholder Text" w:semiHidden="1"/>
-    <w:lsdException w:name="Light Shading" w:uiPriority="60" w:qFormat="1"/>
-    <w:lsdException w:name="Light List" w:uiPriority="61" w:qFormat="1"/>
-    <w:lsdException w:name="Light Grid" w:uiPriority="62"/>
-    <w:lsdException w:name="Medium Shading 1" w:uiPriority="63"/>
-    <w:lsdException w:name="Medium Shading 2" w:uiPriority="64"/>
-    <w:lsdException w:name="Medium List 1" w:uiPriority="65"/>
-    <w:lsdException w:name="Medium List 2" w:uiPriority="66"/>
-    <w:lsdException w:name="Medium Grid 1" w:uiPriority="67"/>
-    <w:lsdException w:name="Medium Grid 2" w:uiPriority="68"/>
-    <w:lsdException w:name="Medium Grid 3" w:uiPriority="69"/>
-    <w:lsdException w:name="Dark List" w:uiPriority="70"/>
-    <w:lsdException w:name="Colorful Shading" w:uiPriority="71"/>
-    <w:lsdException w:name="Colorful List" w:uiPriority="72"/>
-    <w:lsdException w:name="Colorful Grid" w:uiPriority="73"/>
-    <w:lsdException w:name="Light Shading Accent 1" w:uiPriority="60"/>
-    <w:lsdException w:name="Light List Accent 1" w:uiPriority="61"/>
-    <w:lsdException w:name="Light Grid Accent 1" w:uiPriority="62"/>
-    <w:lsdException w:name="Medium Shading 1 Accent 1" w:uiPriority="63"/>
-    <w:lsdException w:name="Medium Shading 2 Accent 1" w:uiPriority="64"/>
-    <w:lsdException w:name="Medium List 1 Accent 1" w:uiPriority="65"/>
-    <w:lsdException w:name="Revision" w:semiHidden="1"/>
-    <w:lsdException w:name="List Paragraph" w:uiPriority="34" w:qFormat="1"/>
-    <w:lsdException w:name="Medium List 2 Accent 1" w:uiPriority="66"/>
-    <w:lsdException w:name="Medium Grid 1 Accent 1" w:uiPriority="67"/>
-    <w:lsdException w:name="Medium Grid 2 Accent 1" w:uiPriority="68"/>
-    <w:lsdException w:name="Medium Grid 3 Accent 1" w:uiPriority="69"/>
-    <w:lsdException w:name="Dark List Accent 1" w:uiPriority="70"/>
-    <w:lsdException w:name="Colorful Shading Accent 1" w:uiPriority="71"/>
-    <w:lsdException w:name="Colorful List Accent 1" w:uiPriority="72"/>
-    <w:lsdException w:name="Colorful Grid Accent 1" w:uiPriority="73"/>
-    <w:lsdException w:name="Light Shading Accent 2" w:uiPriority="60"/>
-    <w:lsdException w:name="Light List Accent 2" w:uiPriority="61"/>
-    <w:lsdException w:name="Light Grid Accent 2" w:uiPriority="62"/>
-    <w:lsdException w:name="Medium Shading 1 Accent 2" w:uiPriority="63"/>
-    <w:lsdException w:name="Medium Shading 2 Accent 2" w:uiPriority="64"/>
-    <w:lsdException w:name="Medium List 1 Accent 2" w:uiPriority="65"/>
-    <w:lsdException w:name="Medium List 2 Accent 2" w:uiPriority="66"/>
-    <w:lsdException w:name="Medium Grid 1 Accent 2" w:uiPriority="67"/>
-    <w:lsdException w:name="Medium Grid 2 Accent 2" w:uiPriority="68"/>
-    <w:lsdException w:name="Medium Grid 3 Accent 2" w:uiPriority="69"/>
-    <w:lsdException w:name="Dark List Accent 2" w:uiPriority="70"/>
-    <w:lsdException w:name="Colorful Shading Accent 2" w:uiPriority="71"/>
-    <w:lsdException w:name="Colorful List Accent 2" w:uiPriority="72"/>
-    <w:lsdException w:name="Colorful Grid Accent 2" w:uiPriority="73"/>
-    <w:lsdException w:name="Light Shading Accent 3" w:uiPriority="60"/>
-    <w:lsdException w:name="Light List Accent 3" w:uiPriority="61"/>
-    <w:lsdException w:name="Light Grid Accent 3" w:uiPriority="62"/>
-    <w:lsdException w:name="Medium Shading 1 Accent 3" w:uiPriority="63"/>
-    <w:lsdException w:name="Medium Shading 2 Accent 3" w:uiPriority="64"/>
-    <w:lsdException w:name="Medium List 1 Accent 3" w:uiPriority="65"/>
-    <w:lsdException w:name="Medium List 2 Accent 3" w:uiPriority="66"/>
-    <w:lsdException w:name="Medium Grid 1 Accent 3" w:uiPriority="67"/>
-    <w:lsdException w:name="Medium Grid 2 Accent 3" w:uiPriority="68"/>
-    <w:lsdException w:name="Medium Grid 3 Accent 3" w:uiPriority="69"/>
-    <w:lsdException w:name="Dark List Accent 3" w:uiPriority="70"/>
-    <w:lsdException w:name="Colorful Shading Accent 3" w:uiPriority="71"/>
-    <w:lsdException w:name="Colorful List Accent 3" w:uiPriority="72"/>
-    <w:lsdException w:name="Colorful Grid Accent 3" w:uiPriority="73"/>
-    <w:lsdException w:name="Light Shading Accent 4" w:uiPriority="60"/>
-    <w:lsdException w:name="Light List Accent 4" w:uiPriority="61"/>
-    <w:lsdException w:name="Light Grid Accent 4" w:uiPriority="62"/>
-    <w:lsdException w:name="Medium Shading 1 Accent 4" w:uiPriority="63"/>
-    <w:lsdException w:name="Medium Shading 2 Accent 4" w:uiPriority="64"/>
-    <w:lsdException w:name="Medium List 1 Accent 4" w:uiPriority="65"/>
-    <w:lsdException w:name="Medium List 2 Accent 4" w:uiPriority="66"/>
-    <w:lsdException w:name="Medium Grid 1 Accent 4" w:uiPriority="67"/>
-    <w:lsdException w:name="Medium Grid 2 Accent 4" w:uiPriority="68"/>
-    <w:lsdException w:name="Medium Grid 3 Accent 4" w:uiPriority="69"/>
-    <w:lsdException w:name="Dark List Accent 4" w:uiPriority="70"/>
-    <w:lsdException w:name="Colorful Shading Accent 4" w:uiPriority="71"/>
-    <w:lsdException w:name="Colorful List Accent 4" w:uiPriority="72"/>
-    <w:lsdException w:name="Colorful Grid Accent 4" w:uiPriority="73"/>
-    <w:lsdException w:name="Light Shading Accent 5" w:uiPriority="60"/>
-    <w:lsdException w:name="Light List Accent 5" w:uiPriority="61"/>
-    <w:lsdException w:name="Light Grid Accent 5" w:uiPriority="62"/>
-    <w:lsdException w:name="Medium Shading 1 Accent 5" w:uiPriority="63"/>
-    <w:lsdException w:name="Medium Shading 2 Accent 5" w:uiPriority="64"/>
-    <w:lsdException w:name="Medium List 1 Accent 5" w:uiPriority="65"/>
-    <w:lsdException w:name="Medium List 2 Accent 5" w:uiPriority="66"/>
-    <w:lsdException w:name="Medium Grid 1 Accent 5" w:uiPriority="67"/>
-    <w:lsdException w:name="Medium Grid 2 Accent 5" w:uiPriority="68"/>
-    <w:lsdException w:name="Medium Grid 3 Accent 5" w:uiPriority="69"/>
-    <w:lsdException w:name="Dark List Accent 5" w:uiPriority="70"/>
-    <w:lsdException w:name="Colorful Shading Accent 5" w:uiPriority="71"/>
-    <w:lsdException w:name="Colorful List Accent 5" w:uiPriority="72"/>
-    <w:lsdException w:name="Colorful Grid Accent 5" w:uiPriority="73"/>
-    <w:lsdException w:name="Light Shading Accent 6" w:uiPriority="60"/>
-    <w:lsdException w:name="Light List Accent 6" w:uiPriority="61"/>
-    <w:lsdException w:name="Light Grid Accent 6" w:uiPriority="62"/>
-    <w:lsdException w:name="Medium Shading 1 Accent 6" w:uiPriority="63"/>
-    <w:lsdException w:name="Medium Shading 2 Accent 6" w:uiPriority="64"/>
-    <w:lsdException w:name="Medium List 1 Accent 6" w:uiPriority="65"/>
-    <w:lsdException w:name="Medium List 2 Accent 6" w:uiPriority="66"/>
-    <w:lsdException w:name="Medium Grid 1 Accent 6" w:uiPriority="67"/>
-    <w:lsdException w:name="Medium Grid 2 Accent 6" w:uiPriority="68"/>
-    <w:lsdException w:name="Medium Grid 3 Accent 6" w:uiPriority="69"/>
-    <w:lsdException w:name="Dark List Accent 6" w:uiPriority="70"/>
-    <w:lsdException w:name="Colorful Shading Accent 6" w:uiPriority="71"/>
-    <w:lsdException w:name="Colorful List Accent 6" w:uiPriority="72"/>
-    <w:lsdException w:name="Colorful Grid Accent 6" w:uiPriority="73"/>
-    <w:lsdException w:name="Subtle Emphasis" w:uiPriority="19" w:qFormat="1"/>
-    <w:lsdException w:name="Intense Emphasis" w:uiPriority="21" w:qFormat="1"/>
-    <w:lsdException w:name="Subtle Reference" w:uiPriority="31" w:qFormat="1"/>
-    <w:lsdException w:name="Intense Reference" w:uiPriority="32" w:qFormat="1"/>
-    <w:lsdException w:name="Book Title" w:uiPriority="33" w:qFormat="1"/>
-    <w:lsdException w:name="Bibliography" w:semiHidden="1" w:uiPriority="37" w:unhideWhenUsed="1"/>
-    <w:lsdException w:name="TOC Heading" w:semiHidden="1" w:uiPriority="39" w:unhideWhenUsed="1" w:qFormat="1"/>
-    <w:lsdException w:name="Plain Table 1" w:uiPriority="41"/>
-    <w:lsdException w:name="Plain Table 2" w:uiPriority="42"/>
-    <w:lsdException w:name="Plain Table 3" w:uiPriority="43"/>
-    <w:lsdException w:name="Plain Table 4" w:uiPriority="44"/>
-    <w:lsdException w:name="Plain Table 5" w:uiPriority="45"/>
-    <w:lsdException w:name="Grid Table Light" w:uiPriority="40"/>
-    <w:lsdException w:name="Grid Table 1 Light" w:uiPriority="46"/>
-    <w:lsdException w:name="Grid Table 2" w:uiPriority="47"/>
-    <w:lsdException w:name="Grid Table 3" w:uiPriority="48"/>
-    <w:lsdException w:name="Grid Table 4" w:uiPriority="49"/>
-    <w:lsdException w:name="Grid Table 5 Dark" w:uiPriority="50"/>
-    <w:lsdException w:name="Grid Table 6 Colorful" w:uiPriority="51"/>
-    <w:lsdException w:name="Grid Table 7 Colorful" w:uiPriority="52"/>
-    <w:lsdException w:name="Grid Table 1 Light Accent 1" w:uiPriority="46"/>
-    <w:lsdException w:name="Grid Table 2 Accent 1" w:uiPriority="47"/>
-    <w:lsdException w:name="Grid Table 3 Accent 1" w:uiPriority="48"/>
-    <w:lsdException w:name="Grid Table 4 Accent 1" w:uiPriority="49"/>
-    <w:lsdException w:name="Grid Table 5 Dark Accent 1" w:uiPriority="50"/>
-    <w:lsdException w:name="Grid Table 6 Colorful Accent 1" w:uiPriority="51"/>
-    <w:lsdException w:name="Grid Table 7 Colorful Accent 1" w:uiPriority="52"/>
-    <w:lsdException w:name="Grid Table 1 Light Accent 2" w:uiPriority="46"/>
-    <w:lsdException w:name="Grid Table 2 Accent 2" w:uiPriority="47"/>
-    <w:lsdException w:name="Grid Table 3 Accent 2" w:uiPriority="48"/>
-    <w:lsdException w:name="Grid Table 4 Accent 2" w:uiPriority="49"/>
-    <w:lsdException w:name="Grid Table 5 Dark Accent 2" w:uiPriority="50"/>
-    <w:lsdException w:name="Grid Table 6 Colorful Accent 2" w:uiPriority="51"/>
-    <w:lsdException w:name="Grid Table 7 Colorful Accent 2" w:uiPriority="52"/>
-    <w:lsdException w:name="Grid Table 1 Light Accent 3" w:uiPriority="46"/>
-    <w:lsdException w:name="Grid Table 2 Accent 3" w:uiPriority="47"/>
-    <w:lsdException w:name="Grid Table 3 Accent 3" w:uiPriority="48"/>
-    <w:lsdException w:name="Grid Table 4 Accent 3" w:uiPriority="49"/>
-    <w:lsdException w:name="Grid Table 5 Dark Accent 3" w:uiPriority="50"/>
-    <w:lsdException w:name="Grid Table 6 Colorful Accent 3" w:uiPriority="51"/>
-    <w:lsdException w:name="Grid Table 7 Colorful Accent 3" w:uiPriority="52"/>
-    <w:lsdException w:name="Grid Table 1 Light Accent 4" w:uiPriority="46"/>
-    <w:lsdException w:name="Grid Table 2 Accent 4" w:uiPriority="47"/>
-    <w:lsdException w:name="Grid Table 3 Accent 4" w:uiPriority="48"/>
-    <w:lsdException w:name="Grid Table 4 Accent 4" w:uiPriority="49"/>
-    <w:lsdException w:name="Grid Table 5 Dark Accent 4" w:uiPriority="50"/>
-    <w:lsdException w:name="Grid Table 6 Colorful Accent 4" w:uiPriority="51"/>
-    <w:lsdException w:name="Grid Table 7 Colorful Accent 4" w:uiPriority="52"/>
-    <w:lsdException w:name="Grid Table 1 Light Accent 5" w:uiPriority="46"/>
-    <w:lsdException w:name="Grid Table 2 Accent 5" w:uiPriority="47"/>
-    <w:lsdException w:name="Grid Table 3 Accent 5" w:uiPriority="48"/>
-    <w:lsdException w:name="Grid Table 4 Accent 5" w:uiPriority="49"/>
-    <w:lsdException w:name="Grid Table 5 Dark Accent 5" w:uiPriority="50"/>
-    <w:lsdException w:name="Grid Table 6 Colorful Accent 5" w:uiPriority="51"/>
-    <w:lsdException w:name="Grid Table 7 Colorful Accent 5" w:uiPriority="52"/>
-    <w:lsdException w:name="Grid Table 1 Light Accent 6" w:uiPriority="46"/>
-    <w:lsdException w:name="Grid Table 2 Accent 6" w:uiPriority="47"/>
-    <w:lsdException w:name="Grid Table 3 Accent 6" w:uiPriority="48"/>
-    <w:lsdException w:name="Grid Table 4 Accent 6" w:uiPriority="49"/>
-    <w:lsdException w:name="Grid Table 5 Dark Accent 6" w:uiPriority="50"/>
-    <w:lsdException w:name="Grid Table 6 Colorful Accent 6" w:uiPriority="51"/>
-    <w:lsdException w:name="Grid Table 7 Colorful Accent 6" w:uiPriority="52"/>
-    <w:lsdException w:name="List Table 1 Light" w:uiPriority="46"/>
-    <w:lsdException w:name="List Table 2" w:uiPriority="47"/>
-    <w:lsdException w:name="List Table 3" w:uiPriority="48"/>
-    <w:lsdException w:name="List Table 4" w:uiPriority="49"/>
-    <w:lsdException w:name="List Table 5 Dark" w:uiPriority="50"/>
-    <w:lsdException w:name="List Table 6 Colorful" w:uiPriority="51"/>
-    <w:lsdException w:name="List Table 7 Colorful" w:uiPriority="52"/>
-    <w:lsdException w:name="List Table 1 Light Accent 1" w:uiPriority="46"/>
-    <w:lsdException w:name="List Table 2 Accent 1" w:uiPriority="47"/>
-    <w:lsdException w:name="List Table 3 Accent 1" w:uiPriority="48"/>
-    <w:lsdException w:name="List Table 4 Accent 1" w:uiPriority="49"/>
-    <w:lsdException w:name="List Table 5 Dark Accent 1" w:uiPriority="50"/>
-    <w:lsdException w:name="List Table 6 Colorful Accent 1" w:uiPriority="51"/>
-    <w:lsdException w:name="List Table 7 Colorful Accent 1" w:uiPriority="52"/>
-    <w:lsdException w:name="List Table 1 Light Accent 2" w:uiPriority="46"/>
-    <w:lsdException w:name="List Table 2 Accent 2" w:uiPriority="47"/>
-    <w:lsdException w:name="List Table 3 Accent 2" w:uiPriority="48"/>
-    <w:lsdException w:name="List Table 4 Accent 2" w:uiPriority="49"/>
-    <w:lsdException w:name="List Table 5 Dark Accent 2" w:uiPriority="50"/>
-    <w:lsdException w:name="List Table 6 Colorful Accent 2" w:uiPriority="51"/>
-    <w:lsdException w:name="List Table 7 Colorful Accent 2" w:uiPriority="52"/>
-    <w:lsdException w:name="List Table 1 Light Accent 3" w:uiPriority="46"/>
-    <w:lsdException w:name="List Table 2 Accent 3" w:uiPriority="47"/>
-    <w:lsdException w:name="List Table 3 Accent 3" w:uiPriority="48"/>
-    <w:lsdException w:name="List Table 4 Accent 3" w:uiPriority="49"/>
-    <w:lsdException w:name="List Table 5 Dark Accent 3" w:uiPriority="50"/>
-    <w:lsdException w:name="List Table 6 Colorful Accent 3" w:uiPriority="51"/>
-    <w:lsdException w:name="List Table 7 Colorful Accent 3" w:uiPriority="52"/>
-    <w:lsdException w:name="List Table 1 Light Accent 4" w:uiPriority="46"/>
-    <w:lsdException w:name="List Table 2 Accent 4" w:uiPriority="47"/>
-    <w:lsdException w:name="List Table 3 Accent 4" w:uiPriority="48"/>
-    <w:lsdException w:name="List Table 4 Accent 4" w:uiPriority="49"/>
-    <w:lsdException w:name="List Table 5 Dark Accent 4" w:uiPriority="50"/>
-    <w:lsdException w:name="List Table 6 Colorful Accent 4" w:uiPriority="51"/>
-    <w:lsdException w:name="List Table 7 Colorful Accent 4" w:uiPriority="52"/>
-    <w:lsdException w:name="List Table 1 Light Accent 5" w:uiPriority="46"/>
-    <w:lsdException w:name="List Table 2 Accent 5" w:uiPriority="47"/>
-    <w:lsdException w:name="List Table 3 Accent 5" w:uiPriority="48"/>
-    <w:lsdException w:name="List Table 4 Accent 5" w:uiPriority="49"/>
-    <w:lsdException w:name="List Table 5 Dark Accent 5" w:uiPriority="50"/>
-    <w:lsdException w:name="List Table 6 Colorful Accent 5" w:uiPriority="51"/>
-    <w:lsdException w:name="List Table 7 Colorful Accent 5" w:uiPriority="52"/>
-    <w:lsdException w:name="List Table 1 Light Accent 6" w:uiPriority="46"/>
-    <w:lsdException w:name="List Table 2 Accent 6" w:uiPriority="47"/>
-    <w:lsdException w:name="List Table 3 Accent 6" w:uiPriority="48"/>
-    <w:lsdException w:name="List Table 4 Accent 6" w:uiPriority="49"/>
-    <w:lsdException w:name="List Table 5 Dark Accent 6" w:uiPriority="50"/>
-    <w:lsdException w:name="List Table 6 Colorful Accent 6" w:uiPriority="51"/>
-    <w:lsdException w:name="List Table 7 Colorful Accent 6" w:uiPriority="52"/>
+  <w:latentStyles w:count="260" w:defQFormat="0" w:defUnhideWhenUsed="1" w:defSemiHidden="1" w:defUIPriority="99" w:defLockedState="0">
+    <w:lsdException w:qFormat="1" w:unhideWhenUsed="0" w:uiPriority="0" w:semiHidden="0" w:name="Normal"/>
+    <w:lsdException w:qFormat="1" w:unhideWhenUsed="0" w:uiPriority="9" w:semiHidden="0" w:name="heading 1"/>
+    <w:lsdException w:qFormat="1" w:uiPriority="9" w:semiHidden="0" w:name="heading 2"/>
+    <w:lsdException w:qFormat="1" w:uiPriority="9" w:semiHidden="0" w:name="heading 3"/>
+    <w:lsdException w:qFormat="1" w:uiPriority="9" w:name="heading 4"/>
+    <w:lsdException w:qFormat="1" w:uiPriority="9" w:name="heading 5"/>
+    <w:lsdException w:qFormat="1" w:uiPriority="9" w:name="heading 6"/>
+    <w:lsdException w:qFormat="1" w:uiPriority="9" w:name="heading 7"/>
+    <w:lsdException w:qFormat="1" w:uiPriority="9" w:name="heading 8"/>
+    <w:lsdException w:qFormat="1" w:uiPriority="9" w:name="heading 9"/>
+    <w:lsdException w:uiPriority="99" w:name="index 1"/>
+    <w:lsdException w:uiPriority="99" w:name="index 2"/>
+    <w:lsdException w:uiPriority="99" w:name="index 3"/>
+    <w:lsdException w:uiPriority="99" w:name="index 4"/>
+    <w:lsdException w:uiPriority="99" w:name="index 5"/>
+    <w:lsdException w:uiPriority="99" w:name="index 6"/>
+    <w:lsdException w:uiPriority="99" w:name="index 7"/>
+    <w:lsdException w:uiPriority="99" w:name="index 8"/>
+    <w:lsdException w:uiPriority="99" w:name="index 9"/>
+    <w:lsdException w:uiPriority="39" w:name="toc 1"/>
+    <w:lsdException w:uiPriority="39" w:name="toc 2"/>
+    <w:lsdException w:uiPriority="39" w:name="toc 3"/>
+    <w:lsdException w:uiPriority="39" w:name="toc 4"/>
+    <w:lsdException w:uiPriority="39" w:name="toc 5"/>
+    <w:lsdException w:uiPriority="39" w:name="toc 6"/>
+    <w:lsdException w:uiPriority="39" w:name="toc 7"/>
+    <w:lsdException w:uiPriority="39" w:name="toc 8"/>
+    <w:lsdException w:uiPriority="39" w:name="toc 9"/>
+    <w:lsdException w:uiPriority="99" w:name="Normal Indent"/>
+    <w:lsdException w:uiPriority="99" w:name="footnote text"/>
+    <w:lsdException w:uiPriority="99" w:name="annotation text"/>
+    <w:lsdException w:uiPriority="99" w:name="header"/>
+    <w:lsdException w:uiPriority="99" w:name="footer"/>
+    <w:lsdException w:uiPriority="99" w:name="index heading"/>
+    <w:lsdException w:qFormat="1" w:uiPriority="35" w:name="caption"/>
+    <w:lsdException w:uiPriority="99" w:name="table of figures"/>
+    <w:lsdException w:uiPriority="99" w:name="envelope address"/>
+    <w:lsdException w:uiPriority="99" w:name="envelope return"/>
+    <w:lsdException w:uiPriority="99" w:name="footnote reference"/>
+    <w:lsdException w:uiPriority="99" w:name="annotation reference"/>
+    <w:lsdException w:uiPriority="99" w:name="line number"/>
+    <w:lsdException w:uiPriority="99" w:name="page number"/>
+    <w:lsdException w:uiPriority="99" w:name="endnote reference"/>
+    <w:lsdException w:uiPriority="99" w:name="endnote text"/>
+    <w:lsdException w:uiPriority="99" w:name="table of authorities"/>
+    <w:lsdException w:uiPriority="99" w:name="macro"/>
+    <w:lsdException w:uiPriority="99" w:name="toa heading"/>
+    <w:lsdException w:uiPriority="99" w:name="List"/>
+    <w:lsdException w:uiPriority="99" w:name="List Bullet"/>
+    <w:lsdException w:uiPriority="99" w:name="List Number"/>
+    <w:lsdException w:uiPriority="99" w:name="List 2"/>
+    <w:lsdException w:uiPriority="99" w:name="List 3"/>
+    <w:lsdException w:uiPriority="99" w:name="List 4"/>
+    <w:lsdException w:uiPriority="99" w:name="List 5"/>
+    <w:lsdException w:uiPriority="99" w:name="List Bullet 2"/>
+    <w:lsdException w:uiPriority="99" w:name="List Bullet 3"/>
+    <w:lsdException w:uiPriority="99" w:name="List Bullet 4"/>
+    <w:lsdException w:uiPriority="99" w:name="List Bullet 5"/>
+    <w:lsdException w:uiPriority="99" w:name="List Number 2"/>
+    <w:lsdException w:uiPriority="99" w:name="List Number 3"/>
+    <w:lsdException w:uiPriority="99" w:name="List Number 4"/>
+    <w:lsdException w:uiPriority="99" w:name="List Number 5"/>
+    <w:lsdException w:qFormat="1" w:unhideWhenUsed="0" w:uiPriority="10" w:semiHidden="0" w:name="Title"/>
+    <w:lsdException w:uiPriority="99" w:name="Closing"/>
+    <w:lsdException w:uiPriority="99" w:name="Signature"/>
+    <w:lsdException w:uiPriority="1" w:name="Default Paragraph Font"/>
+    <w:lsdException w:uiPriority="99" w:name="Body Text"/>
+    <w:lsdException w:uiPriority="99" w:name="Body Text Indent"/>
+    <w:lsdException w:uiPriority="99" w:name="List Continue"/>
+    <w:lsdException w:uiPriority="99" w:name="List Continue 2"/>
+    <w:lsdException w:uiPriority="99" w:name="List Continue 3"/>
+    <w:lsdException w:uiPriority="99" w:name="List Continue 4"/>
+    <w:lsdException w:uiPriority="99" w:name="List Continue 5"/>
+    <w:lsdException w:uiPriority="99" w:name="Message Header"/>
+    <w:lsdException w:qFormat="1" w:unhideWhenUsed="0" w:uiPriority="11" w:semiHidden="0" w:name="Subtitle"/>
+    <w:lsdException w:uiPriority="99" w:name="Salutation"/>
+    <w:lsdException w:uiPriority="99" w:name="Date"/>
+    <w:lsdException w:uiPriority="99" w:name="Body Text First Indent"/>
+    <w:lsdException w:uiPriority="99" w:name="Body Text First Indent 2"/>
+    <w:lsdException w:uiPriority="99" w:name="Note Heading"/>
+    <w:lsdException w:uiPriority="99" w:name="Body Text 2"/>
+    <w:lsdException w:uiPriority="99" w:name="Body Text 3"/>
+    <w:lsdException w:uiPriority="99" w:name="Body Text Indent 2"/>
+    <w:lsdException w:uiPriority="99" w:name="Body Text Indent 3"/>
+    <w:lsdException w:uiPriority="99" w:name="Block Text"/>
+    <w:lsdException w:uiPriority="99" w:name="Hyperlink"/>
+    <w:lsdException w:uiPriority="99" w:name="FollowedHyperlink"/>
+    <w:lsdException w:qFormat="1" w:unhideWhenUsed="0" w:uiPriority="22" w:semiHidden="0" w:name="Strong"/>
+    <w:lsdException w:qFormat="1" w:unhideWhenUsed="0" w:uiPriority="20" w:semiHidden="0" w:name="Emphasis"/>
+    <w:lsdException w:uiPriority="99" w:name="Document Map"/>
+    <w:lsdException w:uiPriority="99" w:name="Plain Text"/>
+    <w:lsdException w:uiPriority="99" w:name="E-mail Signature"/>
+    <w:lsdException w:uiPriority="99" w:name="Normal (Web)"/>
+    <w:lsdException w:uiPriority="99" w:name="HTML Acronym"/>
+    <w:lsdException w:uiPriority="99" w:name="HTML Address"/>
+    <w:lsdException w:uiPriority="99" w:name="HTML Cite"/>
+    <w:lsdException w:uiPriority="99" w:name="HTML Code"/>
+    <w:lsdException w:uiPriority="99" w:name="HTML Definition"/>
+    <w:lsdException w:uiPriority="99" w:name="HTML Keyboard"/>
+    <w:lsdException w:uiPriority="99" w:name="HTML Preformatted"/>
+    <w:lsdException w:uiPriority="99" w:name="HTML Sample"/>
+    <w:lsdException w:uiPriority="99" w:name="HTML Typewriter"/>
+    <w:lsdException w:uiPriority="99" w:name="HTML Variable"/>
+    <w:lsdException w:uiPriority="99" w:name="Normal Table"/>
+    <w:lsdException w:uiPriority="99" w:name="annotation subject"/>
+    <w:lsdException w:uiPriority="99" w:name="Table Simple 1"/>
+    <w:lsdException w:uiPriority="99" w:name="Table Simple 2"/>
+    <w:lsdException w:uiPriority="99" w:name="Table Simple 3"/>
+    <w:lsdException w:uiPriority="99" w:name="Table Classic 1"/>
+    <w:lsdException w:uiPriority="99" w:name="Table Classic 2"/>
+    <w:lsdException w:uiPriority="99" w:name="Table Classic 3"/>
+    <w:lsdException w:uiPriority="99" w:name="Table Classic 4"/>
+    <w:lsdException w:uiPriority="99" w:name="Table Colorful 1"/>
+    <w:lsdException w:uiPriority="99" w:name="Table Colorful 2"/>
+    <w:lsdException w:uiPriority="99" w:name="Table Colorful 3"/>
+    <w:lsdException w:uiPriority="99" w:name="Table Columns 1"/>
+    <w:lsdException w:uiPriority="99" w:name="Table Columns 2"/>
+    <w:lsdException w:uiPriority="99" w:name="Table Columns 3"/>
+    <w:lsdException w:uiPriority="99" w:name="Table Columns 4"/>
+    <w:lsdException w:uiPriority="99" w:name="Table Columns 5"/>
+    <w:lsdException w:uiPriority="99" w:name="Table Grid 1"/>
+    <w:lsdException w:uiPriority="99" w:name="Table Grid 2"/>
+    <w:lsdException w:uiPriority="99" w:name="Table Grid 3"/>
+    <w:lsdException w:uiPriority="99" w:name="Table Grid 4"/>
+    <w:lsdException w:uiPriority="99" w:name="Table Grid 5"/>
+    <w:lsdException w:uiPriority="99" w:name="Table Grid 6"/>
+    <w:lsdException w:uiPriority="99" w:name="Table Grid 7"/>
+    <w:lsdException w:uiPriority="99" w:name="Table Grid 8"/>
+    <w:lsdException w:uiPriority="99" w:name="Table List 1"/>
+    <w:lsdException w:uiPriority="99" w:name="Table List 2"/>
+    <w:lsdException w:uiPriority="99" w:name="Table List 3"/>
+    <w:lsdException w:uiPriority="99" w:name="Table List 4"/>
+    <w:lsdException w:uiPriority="99" w:name="Table List 5"/>
+    <w:lsdException w:uiPriority="99" w:name="Table List 6"/>
+    <w:lsdException w:uiPriority="99" w:name="Table List 7"/>
+    <w:lsdException w:uiPriority="99" w:name="Table List 8"/>
+    <w:lsdException w:uiPriority="99" w:name="Table 3D effects 1"/>
+    <w:lsdException w:uiPriority="99" w:name="Table 3D effects 2"/>
+    <w:lsdException w:uiPriority="99" w:name="Table 3D effects 3"/>
+    <w:lsdException w:uiPriority="99" w:name="Table Contemporary"/>
+    <w:lsdException w:uiPriority="99" w:name="Table Elegant"/>
+    <w:lsdException w:uiPriority="99" w:name="Table Professional"/>
+    <w:lsdException w:uiPriority="99" w:name="Table Subtle 1"/>
+    <w:lsdException w:uiPriority="99" w:name="Table Subtle 2"/>
+    <w:lsdException w:uiPriority="99" w:name="Table Web 1"/>
+    <w:lsdException w:uiPriority="99" w:name="Table Web 2"/>
+    <w:lsdException w:uiPriority="99" w:name="Table Web 3"/>
+    <w:lsdException w:uiPriority="99" w:name="Balloon Text"/>
+    <w:lsdException w:unhideWhenUsed="0" w:uiPriority="59" w:semiHidden="0" w:name="Table Grid"/>
+    <w:lsdException w:uiPriority="99" w:name="Table Theme"/>
+    <w:lsdException w:qFormat="1" w:unhideWhenUsed="0" w:uiPriority="60" w:semiHidden="0" w:name="Light Shading"/>
+    <w:lsdException w:qFormat="1" w:unhideWhenUsed="0" w:uiPriority="61" w:semiHidden="0" w:name="Light List"/>
+    <w:lsdException w:unhideWhenUsed="0" w:uiPriority="62" w:semiHidden="0" w:name="Light Grid"/>
+    <w:lsdException w:unhideWhenUsed="0" w:uiPriority="63" w:semiHidden="0" w:name="Medium Shading 1"/>
+    <w:lsdException w:unhideWhenUsed="0" w:uiPriority="64" w:semiHidden="0" w:name="Medium Shading 2"/>
+    <w:lsdException w:unhideWhenUsed="0" w:uiPriority="65" w:semiHidden="0" w:name="Medium List 1"/>
+    <w:lsdException w:unhideWhenUsed="0" w:uiPriority="66" w:semiHidden="0" w:name="Medium List 2"/>
+    <w:lsdException w:unhideWhenUsed="0" w:uiPriority="67" w:semiHidden="0" w:name="Medium Grid 1"/>
+    <w:lsdException w:unhideWhenUsed="0" w:uiPriority="68" w:semiHidden="0" w:name="Medium Grid 2"/>
+    <w:lsdException w:unhideWhenUsed="0" w:uiPriority="69" w:semiHidden="0" w:name="Medium Grid 3"/>
+    <w:lsdException w:unhideWhenUsed="0" w:uiPriority="70" w:semiHidden="0" w:name="Dark List"/>
+    <w:lsdException w:unhideWhenUsed="0" w:uiPriority="71" w:semiHidden="0" w:name="Colorful Shading"/>
+    <w:lsdException w:unhideWhenUsed="0" w:uiPriority="72" w:semiHidden="0" w:name="Colorful List"/>
+    <w:lsdException w:unhideWhenUsed="0" w:uiPriority="73" w:semiHidden="0" w:name="Colorful Grid"/>
+    <w:lsdException w:unhideWhenUsed="0" w:uiPriority="60" w:semiHidden="0" w:name="Light Shading Accent 1"/>
+    <w:lsdException w:unhideWhenUsed="0" w:uiPriority="61" w:semiHidden="0" w:name="Light List Accent 1"/>
+    <w:lsdException w:unhideWhenUsed="0" w:uiPriority="62" w:semiHidden="0" w:name="Light Grid Accent 1"/>
+    <w:lsdException w:unhideWhenUsed="0" w:uiPriority="63" w:semiHidden="0" w:name="Medium Shading 1 Accent 1"/>
+    <w:lsdException w:unhideWhenUsed="0" w:uiPriority="64" w:semiHidden="0" w:name="Medium Shading 2 Accent 1"/>
+    <w:lsdException w:unhideWhenUsed="0" w:uiPriority="65" w:semiHidden="0" w:name="Medium List 1 Accent 1"/>
+    <w:lsdException w:qFormat="1" w:unhideWhenUsed="0" w:uiPriority="34" w:semiHidden="0" w:name="List Paragraph"/>
+    <w:lsdException w:unhideWhenUsed="0" w:uiPriority="66" w:semiHidden="0" w:name="Medium List 2 Accent 1"/>
+    <w:lsdException w:unhideWhenUsed="0" w:uiPriority="67" w:semiHidden="0" w:name="Medium Grid 1 Accent 1"/>
+    <w:lsdException w:unhideWhenUsed="0" w:uiPriority="68" w:semiHidden="0" w:name="Medium Grid 2 Accent 1"/>
+    <w:lsdException w:unhideWhenUsed="0" w:uiPriority="69" w:semiHidden="0" w:name="Medium Grid 3 Accent 1"/>
+    <w:lsdException w:unhideWhenUsed="0" w:uiPriority="70" w:semiHidden="0" w:name="Dark List Accent 1"/>
+    <w:lsdException w:unhideWhenUsed="0" w:uiPriority="71" w:semiHidden="0" w:name="Colorful Shading Accent 1"/>
+    <w:lsdException w:unhideWhenUsed="0" w:uiPriority="72" w:semiHidden="0" w:name="Colorful List Accent 1"/>
+    <w:lsdException w:unhideWhenUsed="0" w:uiPriority="73" w:semiHidden="0" w:name="Colorful Grid Accent 1"/>
+    <w:lsdException w:unhideWhenUsed="0" w:uiPriority="60" w:semiHidden="0" w:name="Light Shading Accent 2"/>
+    <w:lsdException w:unhideWhenUsed="0" w:uiPriority="61" w:semiHidden="0" w:name="Light List Accent 2"/>
+    <w:lsdException w:unhideWhenUsed="0" w:uiPriority="62" w:semiHidden="0" w:name="Light Grid Accent 2"/>
+    <w:lsdException w:unhideWhenUsed="0" w:uiPriority="63" w:semiHidden="0" w:name="Medium Shading 1 Accent 2"/>
+    <w:lsdException w:unhideWhenUsed="0" w:uiPriority="64" w:semiHidden="0" w:name="Medium Shading 2 Accent 2"/>
+    <w:lsdException w:unhideWhenUsed="0" w:uiPriority="65" w:semiHidden="0" w:name="Medium List 1 Accent 2"/>
+    <w:lsdException w:unhideWhenUsed="0" w:uiPriority="66" w:semiHidden="0" w:name="Medium List 2 Accent 2"/>
+    <w:lsdException w:unhideWhenUsed="0" w:uiPriority="67" w:semiHidden="0" w:name="Medium Grid 1 Accent 2"/>
+    <w:lsdException w:unhideWhenUsed="0" w:uiPriority="68" w:semiHidden="0" w:name="Medium Grid 2 Accent 2"/>
+    <w:lsdException w:unhideWhenUsed="0" w:uiPriority="69" w:semiHidden="0" w:name="Medium Grid 3 Accent 2"/>
+    <w:lsdException w:unhideWhenUsed="0" w:uiPriority="70" w:semiHidden="0" w:name="Dark List Accent 2"/>
+    <w:lsdException w:unhideWhenUsed="0" w:uiPriority="71" w:semiHidden="0" w:name="Colorful Shading Accent 2"/>
+    <w:lsdException w:unhideWhenUsed="0" w:uiPriority="72" w:semiHidden="0" w:name="Colorful List Accent 2"/>
+    <w:lsdException w:unhideWhenUsed="0" w:uiPriority="73" w:semiHidden="0" w:name="Colorful Grid Accent 2"/>
+    <w:lsdException w:unhideWhenUsed="0" w:uiPriority="60" w:semiHidden="0" w:name="Light Shading Accent 3"/>
+    <w:lsdException w:unhideWhenUsed="0" w:uiPriority="61" w:semiHidden="0" w:name="Light List Accent 3"/>
+    <w:lsdException w:unhideWhenUsed="0" w:uiPriority="62" w:semiHidden="0" w:name="Light Grid Accent 3"/>
+    <w:lsdException w:unhideWhenUsed="0" w:uiPriority="63" w:semiHidden="0" w:name="Medium Shading 1 Accent 3"/>
+    <w:lsdException w:unhideWhenUsed="0" w:uiPriority="64" w:semiHidden="0" w:name="Medium Shading 2 Accent 3"/>
+    <w:lsdException w:unhideWhenUsed="0" w:uiPriority="65" w:semiHidden="0" w:name="Medium List 1 Accent 3"/>
+    <w:lsdException w:unhideWhenUsed="0" w:uiPriority="66" w:semiHidden="0" w:name="Medium List 2 Accent 3"/>
+    <w:lsdException w:unhideWhenUsed="0" w:uiPriority="67" w:semiHidden="0" w:name="Medium Grid 1 Accent 3"/>
+    <w:lsdException w:unhideWhenUsed="0" w:uiPriority="68" w:semiHidden="0" w:name="Medium Grid 2 Accent 3"/>
+    <w:lsdException w:unhideWhenUsed="0" w:uiPriority="69" w:semiHidden="0" w:name="Medium Grid 3 Accent 3"/>
+    <w:lsdException w:unhideWhenUsed="0" w:uiPriority="70" w:semiHidden="0" w:name="Dark List Accent 3"/>
+    <w:lsdException w:unhideWhenUsed="0" w:uiPriority="71" w:semiHidden="0" w:name="Colorful Shading Accent 3"/>
+    <w:lsdException w:unhideWhenUsed="0" w:uiPriority="72" w:semiHidden="0" w:name="Colorful List Accent 3"/>
+    <w:lsdException w:unhideWhenUsed="0" w:uiPriority="73" w:semiHidden="0" w:name="Colorful Grid Accent 3"/>
+    <w:lsdException w:unhideWhenUsed="0" w:uiPriority="60" w:semiHidden="0" w:name="Light Shading Accent 4"/>
+    <w:lsdException w:unhideWhenUsed="0" w:uiPriority="61" w:semiHidden="0" w:name="Light List Accent 4"/>
+    <w:lsdException w:unhideWhenUsed="0" w:uiPriority="62" w:semiHidden="0" w:name="Light Grid Accent 4"/>
+    <w:lsdException w:unhideWhenUsed="0" w:uiPriority="63" w:semiHidden="0" w:name="Medium Shading 1 Accent 4"/>
+    <w:lsdException w:unhideWhenUsed="0" w:uiPriority="64" w:semiHidden="0" w:name="Medium Shading 2 Accent 4"/>
+    <w:lsdException w:unhideWhenUsed="0" w:uiPriority="65" w:semiHidden="0" w:name="Medium List 1 Accent 4"/>
+    <w:lsdException w:unhideWhenUsed="0" w:uiPriority="66" w:semiHidden="0" w:name="Medium List 2 Accent 4"/>
+    <w:lsdException w:unhideWhenUsed="0" w:uiPriority="67" w:semiHidden="0" w:name="Medium Grid 1 Accent 4"/>
+    <w:lsdException w:unhideWhenUsed="0" w:uiPriority="68" w:semiHidden="0" w:name="Medium Grid 2 Accent 4"/>
+    <w:lsdException w:unhideWhenUsed="0" w:uiPriority="69" w:semiHidden="0" w:name="Medium Grid 3 Accent 4"/>
+    <w:lsdException w:unhideWhenUsed="0" w:uiPriority="70" w:semiHidden="0" w:name="Dark List Accent 4"/>
+    <w:lsdException w:unhideWhenUsed="0" w:uiPriority="71" w:semiHidden="0" w:name="Colorful Shading Accent 4"/>
+    <w:lsdException w:unhideWhenUsed="0" w:uiPriority="72" w:semiHidden="0" w:name="Colorful List Accent 4"/>
+    <w:lsdException w:unhideWhenUsed="0" w:uiPriority="73" w:semiHidden="0" w:name="Colorful Grid Accent 4"/>
+    <w:lsdException w:unhideWhenUsed="0" w:uiPriority="60" w:semiHidden="0" w:name="Light Shading Accent 5"/>
+    <w:lsdException w:unhideWhenUsed="0" w:uiPriority="61" w:semiHidden="0" w:name="Light List Accent 5"/>
+    <w:lsdException w:unhideWhenUsed="0" w:uiPriority="62" w:semiHidden="0" w:name="Light Grid Accent 5"/>
+    <w:lsdException w:unhideWhenUsed="0" w:uiPriority="63" w:semiHidden="0" w:name="Medium Shading 1 Accent 5"/>
+    <w:lsdException w:unhideWhenUsed="0" w:uiPriority="64" w:semiHidden="0" w:name="Medium Shading 2 Accent 5"/>
+    <w:lsdException w:unhideWhenUsed="0" w:uiPriority="65" w:semiHidden="0" w:name="Medium List 1 Accent 5"/>
+    <w:lsdException w:unhideWhenUsed="0" w:uiPriority="66" w:semiHidden="0" w:name="Medium List 2 Accent 5"/>
+    <w:lsdException w:unhideWhenUsed="0" w:uiPriority="67" w:semiHidden="0" w:name="Medium Grid 1 Accent 5"/>
+    <w:lsdException w:unhideWhenUsed="0" w:uiPriority="68" w:semiHidden="0" w:name="Medium Grid 2 Accent 5"/>
+    <w:lsdException w:unhideWhenUsed="0" w:uiPriority="69" w:semiHidden="0" w:name="Medium Grid 3 Accent 5"/>
+    <w:lsdException w:unhideWhenUsed="0" w:uiPriority="70" w:semiHidden="0" w:name="Dark List Accent 5"/>
+    <w:lsdException w:unhideWhenUsed="0" w:uiPriority="71" w:semiHidden="0" w:name="Colorful Shading Accent 5"/>
+    <w:lsdException w:unhideWhenUsed="0" w:uiPriority="72" w:semiHidden="0" w:name="Colorful List Accent 5"/>
+    <w:lsdException w:unhideWhenUsed="0" w:uiPriority="73" w:semiHidden="0" w:name="Colorful Grid Accent 5"/>
+    <w:lsdException w:unhideWhenUsed="0" w:uiPriority="60" w:semiHidden="0" w:name="Light Shading Accent 6"/>
+    <w:lsdException w:unhideWhenUsed="0" w:uiPriority="61" w:semiHidden="0" w:name="Light List Accent 6"/>
+    <w:lsdException w:unhideWhenUsed="0" w:uiPriority="62" w:semiHidden="0" w:name="Light Grid Accent 6"/>
+    <w:lsdException w:unhideWhenUsed="0" w:uiPriority="63" w:semiHidden="0" w:name="Medium Shading 1 Accent 6"/>
+    <w:lsdException w:unhideWhenUsed="0" w:uiPriority="64" w:semiHidden="0" w:name="Medium Shading 2 Accent 6"/>
+    <w:lsdException w:unhideWhenUsed="0" w:uiPriority="65" w:semiHidden="0" w:name="Medium List 1 Accent 6"/>
+    <w:lsdException w:unhideWhenUsed="0" w:uiPriority="66" w:semiHidden="0" w:name="Medium List 2 Accent 6"/>
+    <w:lsdException w:unhideWhenUsed="0" w:uiPriority="67" w:semiHidden="0" w:name="Medium Grid 1 Accent 6"/>
+    <w:lsdException w:unhideWhenUsed="0" w:uiPriority="68" w:semiHidden="0" w:name="Medium Grid 2 Accent 6"/>
+    <w:lsdException w:unhideWhenUsed="0" w:uiPriority="69" w:semiHidden="0" w:name="Medium Grid 3 Accent 6"/>
+    <w:lsdException w:unhideWhenUsed="0" w:uiPriority="70" w:semiHidden="0" w:name="Dark List Accent 6"/>
+    <w:lsdException w:unhideWhenUsed="0" w:uiPriority="71" w:semiHidden="0" w:name="Colorful Shading Accent 6"/>
+    <w:lsdException w:unhideWhenUsed="0" w:uiPriority="72" w:semiHidden="0" w:name="Colorful List Accent 6"/>
+    <w:lsdException w:unhideWhenUsed="0" w:uiPriority="73" w:semiHidden="0" w:name="Colorful Grid Accent 6"/>
   </w:latentStyles>
-  <w:style w:type="paragraph" w:default="1" w:styleId="Normal">
+  <w:style w:type="paragraph" w:default="1" w:styleId="1">
     <w:name w:val="Normal"/>
     <w:qFormat/>
+    <w:uiPriority w:val="0"/>
     <w:pPr>
       <w:spacing w:after="200" w:line="276" w:lineRule="auto"/>
     </w:pPr>
     <w:rPr>
+      <w:rFonts w:asciiTheme="minorHAnsi" w:hAnsiTheme="minorHAnsi" w:eastAsiaTheme="minorHAnsi" w:cstheme="minorBidi"/>
       <w:sz w:val="22"/>
       <w:szCs w:val="22"/>
+      <w:lang w:val="en-US" w:eastAsia="en-US" w:bidi="ar-SA"/>
     </w:rPr>
   </w:style>
-  <w:style w:type="paragraph" w:styleId="Heading1">
+  <w:style w:type="paragraph" w:styleId="2">
     <w:name w:val="heading 1"/>
-    <w:basedOn w:val="Normal"/>
-    <w:next w:val="Normal"/>
-    <w:link w:val="Heading1Char"/>
+    <w:basedOn w:val="1"/>
+    <w:next w:val="1"/>
+    <w:link w:val="13"/>
+    <w:qFormat/>
     <w:uiPriority w:val="9"/>
-    <w:qFormat/>
     <w:pPr>
       <w:keepNext/>
       <w:keepLines/>
@@ -2838,22 +2898,22 @@
       <w:outlineLvl w:val="0"/>
     </w:pPr>
     <w:rPr>
-      <w:rFonts w:asciiTheme="majorHAnsi" w:eastAsiaTheme="majorEastAsia" w:hAnsiTheme="majorHAnsi" w:cstheme="majorBidi"/>
+      <w:rFonts w:asciiTheme="majorHAnsi" w:hAnsiTheme="majorHAnsi" w:eastAsiaTheme="majorEastAsia" w:cstheme="majorBidi"/>
       <w:b/>
       <w:bCs/>
-      <w:color w:val="6E9400" w:themeColor="accent1" w:themeShade="BF"/>
+      <w:color w:val="6F9500" w:themeColor="accent1" w:themeShade="BF"/>
       <w:sz w:val="28"/>
       <w:szCs w:val="28"/>
     </w:rPr>
   </w:style>
-  <w:style w:type="paragraph" w:styleId="Heading2">
+  <w:style w:type="paragraph" w:styleId="3">
     <w:name w:val="heading 2"/>
-    <w:basedOn w:val="Normal"/>
-    <w:next w:val="Normal"/>
-    <w:link w:val="Heading2Char"/>
-    <w:uiPriority w:val="9"/>
+    <w:basedOn w:val="1"/>
+    <w:next w:val="1"/>
+    <w:link w:val="17"/>
     <w:unhideWhenUsed/>
     <w:qFormat/>
+    <w:uiPriority w:val="9"/>
     <w:pPr>
       <w:keepNext/>
       <w:keepLines/>
@@ -2861,22 +2921,27 @@
       <w:outlineLvl w:val="1"/>
     </w:pPr>
     <w:rPr>
-      <w:rFonts w:asciiTheme="majorHAnsi" w:eastAsiaTheme="majorEastAsia" w:hAnsiTheme="majorHAnsi" w:cstheme="majorBidi"/>
+      <w:rFonts w:asciiTheme="majorHAnsi" w:hAnsiTheme="majorHAnsi" w:eastAsiaTheme="majorEastAsia" w:cstheme="majorBidi"/>
       <w:b/>
       <w:bCs/>
       <w:color w:val="94C600" w:themeColor="accent1"/>
       <w:sz w:val="26"/>
       <w:szCs w:val="26"/>
+      <w14:textFill>
+        <w14:solidFill>
+          <w14:schemeClr w14:val="accent1"/>
+        </w14:solidFill>
+      </w14:textFill>
     </w:rPr>
   </w:style>
-  <w:style w:type="paragraph" w:styleId="Heading3">
+  <w:style w:type="paragraph" w:styleId="4">
     <w:name w:val="heading 3"/>
-    <w:basedOn w:val="Normal"/>
-    <w:next w:val="Normal"/>
-    <w:link w:val="Heading3Char"/>
-    <w:uiPriority w:val="9"/>
+    <w:basedOn w:val="1"/>
+    <w:next w:val="1"/>
+    <w:link w:val="18"/>
     <w:unhideWhenUsed/>
     <w:qFormat/>
+    <w:uiPriority w:val="9"/>
     <w:pPr>
       <w:keepNext/>
       <w:keepLines/>
@@ -2884,25 +2949,29 @@
       <w:outlineLvl w:val="2"/>
     </w:pPr>
     <w:rPr>
-      <w:rFonts w:asciiTheme="majorHAnsi" w:eastAsiaTheme="majorEastAsia" w:hAnsiTheme="majorHAnsi" w:cstheme="majorBidi"/>
+      <w:rFonts w:asciiTheme="majorHAnsi" w:hAnsiTheme="majorHAnsi" w:eastAsiaTheme="majorEastAsia" w:cstheme="majorBidi"/>
       <w:b/>
       <w:bCs/>
       <w:color w:val="94C600" w:themeColor="accent1"/>
+      <w14:textFill>
+        <w14:solidFill>
+          <w14:schemeClr w14:val="accent1"/>
+        </w14:solidFill>
+      </w14:textFill>
     </w:rPr>
   </w:style>
-  <w:style w:type="character" w:default="1" w:styleId="DefaultParagraphFont">
+  <w:style w:type="character" w:default="1" w:styleId="6">
     <w:name w:val="Default Paragraph Font"/>
-    <w:uiPriority w:val="1"/>
     <w:semiHidden/>
     <w:unhideWhenUsed/>
+    <w:uiPriority w:val="1"/>
   </w:style>
-  <w:style w:type="table" w:default="1" w:styleId="TableNormal">
+  <w:style w:type="table" w:default="1" w:styleId="7">
     <w:name w:val="Normal Table"/>
-    <w:uiPriority w:val="99"/>
     <w:semiHidden/>
     <w:unhideWhenUsed/>
+    <w:uiPriority w:val="99"/>
     <w:tblPr>
-      <w:tblInd w:w="0" w:type="dxa"/>
       <w:tblCellMar>
         <w:top w:w="0" w:type="dxa"/>
         <w:left w:w="108" w:type="dxa"/>
@@ -2911,19 +2980,13 @@
       </w:tblCellMar>
     </w:tblPr>
   </w:style>
-  <w:style w:type="numbering" w:default="1" w:styleId="NoList">
-    <w:name w:val="No List"/>
-    <w:uiPriority w:val="99"/>
+  <w:style w:type="paragraph" w:styleId="5">
+    <w:name w:val="Balloon Text"/>
+    <w:basedOn w:val="1"/>
+    <w:link w:val="15"/>
     <w:semiHidden/>
     <w:unhideWhenUsed/>
-  </w:style>
-  <w:style w:type="paragraph" w:styleId="BalloonText">
-    <w:name w:val="Balloon Text"/>
-    <w:basedOn w:val="Normal"/>
-    <w:link w:val="BalloonTextChar"/>
     <w:uiPriority w:val="99"/>
-    <w:semiHidden/>
-    <w:unhideWhenUsed/>
     <w:pPr>
       <w:spacing w:after="0" w:line="240" w:lineRule="auto"/>
     </w:pPr>
@@ -2933,29 +2996,29 @@
       <w:szCs w:val="16"/>
     </w:rPr>
   </w:style>
-  <w:style w:type="table" w:styleId="TableGrid">
+  <w:style w:type="table" w:styleId="8">
     <w:name w:val="Table Grid"/>
-    <w:basedOn w:val="TableNormal"/>
+    <w:basedOn w:val="7"/>
     <w:uiPriority w:val="59"/>
     <w:pPr>
       <w:spacing w:after="0" w:line="240" w:lineRule="auto"/>
     </w:pPr>
     <w:tblPr>
       <w:tblBorders>
-        <w:top w:val="single" w:sz="4" w:space="0" w:color="auto"/>
-        <w:left w:val="single" w:sz="4" w:space="0" w:color="auto"/>
-        <w:bottom w:val="single" w:sz="4" w:space="0" w:color="auto"/>
-        <w:right w:val="single" w:sz="4" w:space="0" w:color="auto"/>
-        <w:insideH w:val="single" w:sz="4" w:space="0" w:color="auto"/>
-        <w:insideV w:val="single" w:sz="4" w:space="0" w:color="auto"/>
+        <w:top w:val="single" w:color="auto" w:sz="4" w:space="0"/>
+        <w:left w:val="single" w:color="auto" w:sz="4" w:space="0"/>
+        <w:bottom w:val="single" w:color="auto" w:sz="4" w:space="0"/>
+        <w:right w:val="single" w:color="auto" w:sz="4" w:space="0"/>
+        <w:insideH w:val="single" w:color="auto" w:sz="4" w:space="0"/>
+        <w:insideV w:val="single" w:color="auto" w:sz="4" w:space="0"/>
       </w:tblBorders>
     </w:tblPr>
   </w:style>
-  <w:style w:type="table" w:styleId="LightShading">
+  <w:style w:type="table" w:styleId="9">
     <w:name w:val="Light Shading"/>
-    <w:basedOn w:val="TableNormal"/>
+    <w:basedOn w:val="7"/>
+    <w:qFormat/>
     <w:uiPriority w:val="60"/>
-    <w:qFormat/>
     <w:pPr>
       <w:spacing w:after="0" w:line="240" w:lineRule="auto"/>
     </w:pPr>
@@ -2964,8 +3027,8 @@
     </w:rPr>
     <w:tblPr>
       <w:tblBorders>
-        <w:top w:val="single" w:sz="8" w:space="0" w:color="000000" w:themeColor="text1"/>
-        <w:bottom w:val="single" w:sz="8" w:space="0" w:color="000000" w:themeColor="text1"/>
+        <w:top w:val="single" w:color="000000" w:themeColor="text1" w:sz="8" w:space="0"/>
+        <w:bottom w:val="single" w:color="000000" w:themeColor="text1" w:sz="8" w:space="0"/>
       </w:tblBorders>
     </w:tblPr>
     <w:tblStylePr w:type="firstRow">
@@ -2979,9 +3042,9 @@
       <w:tblPr/>
       <w:tcPr>
         <w:tcBorders>
-          <w:top w:val="single" w:sz="8" w:space="0" w:color="000000" w:themeColor="text1"/>
+          <w:top w:val="single" w:color="000000" w:themeColor="text1" w:sz="8" w:space="0"/>
           <w:left w:val="nil"/>
-          <w:bottom w:val="single" w:sz="8" w:space="0" w:color="000000" w:themeColor="text1"/>
+          <w:bottom w:val="single" w:color="000000" w:themeColor="text1" w:sz="8" w:space="0"/>
           <w:right w:val="nil"/>
           <w:insideH w:val="nil"/>
           <w:insideV w:val="nil"/>
@@ -2999,9 +3062,9 @@
       <w:tblPr/>
       <w:tcPr>
         <w:tcBorders>
-          <w:top w:val="single" w:sz="8" w:space="0" w:color="000000" w:themeColor="text1"/>
+          <w:top w:val="single" w:color="000000" w:themeColor="text1" w:sz="8" w:space="0"/>
           <w:left w:val="nil"/>
-          <w:bottom w:val="single" w:sz="8" w:space="0" w:color="000000" w:themeColor="text1"/>
+          <w:bottom w:val="single" w:color="000000" w:themeColor="text1" w:sz="8" w:space="0"/>
           <w:right w:val="nil"/>
           <w:insideH w:val="nil"/>
           <w:insideV w:val="nil"/>
@@ -3029,7 +3092,7 @@
           <w:insideH w:val="nil"/>
           <w:insideV w:val="nil"/>
         </w:tcBorders>
-        <w:shd w:val="clear" w:color="auto" w:fill="C0C0C0" w:themeFill="text1" w:themeFillTint="3F"/>
+        <w:shd w:val="clear" w:color="auto" w:fill="BFBFBF" w:themeFill="text1" w:themeFillTint="3F"/>
       </w:tcPr>
     </w:tblStylePr>
     <w:tblStylePr w:type="band1Horz">
@@ -3041,24 +3104,24 @@
           <w:insideH w:val="nil"/>
           <w:insideV w:val="nil"/>
         </w:tcBorders>
-        <w:shd w:val="clear" w:color="auto" w:fill="C0C0C0" w:themeFill="text1" w:themeFillTint="3F"/>
+        <w:shd w:val="clear" w:color="auto" w:fill="BFBFBF" w:themeFill="text1" w:themeFillTint="3F"/>
       </w:tcPr>
     </w:tblStylePr>
   </w:style>
-  <w:style w:type="table" w:styleId="LightShading-Accent1">
+  <w:style w:type="table" w:styleId="10">
     <w:name w:val="Light Shading Accent 1"/>
-    <w:basedOn w:val="TableNormal"/>
+    <w:basedOn w:val="7"/>
     <w:uiPriority w:val="60"/>
     <w:pPr>
       <w:spacing w:after="0" w:line="240" w:lineRule="auto"/>
     </w:pPr>
     <w:rPr>
-      <w:color w:val="6E9400" w:themeColor="accent1" w:themeShade="BF"/>
+      <w:color w:val="6F9500" w:themeColor="accent1" w:themeShade="BF"/>
     </w:rPr>
     <w:tblPr>
       <w:tblBorders>
-        <w:top w:val="single" w:sz="8" w:space="0" w:color="94C600" w:themeColor="accent1"/>
-        <w:bottom w:val="single" w:sz="8" w:space="0" w:color="94C600" w:themeColor="accent1"/>
+        <w:top w:val="single" w:color="94C600" w:themeColor="accent1" w:sz="8" w:space="0"/>
+        <w:bottom w:val="single" w:color="94C600" w:themeColor="accent1" w:sz="8" w:space="0"/>
       </w:tblBorders>
     </w:tblPr>
     <w:tblStylePr w:type="firstRow">
@@ -3072,9 +3135,9 @@
       <w:tblPr/>
       <w:tcPr>
         <w:tcBorders>
-          <w:top w:val="single" w:sz="8" w:space="0" w:color="94C600" w:themeColor="accent1"/>
+          <w:top w:val="single" w:color="94C600" w:themeColor="accent1" w:sz="8" w:space="0"/>
           <w:left w:val="nil"/>
-          <w:bottom w:val="single" w:sz="8" w:space="0" w:color="94C600" w:themeColor="accent1"/>
+          <w:bottom w:val="single" w:color="94C600" w:themeColor="accent1" w:sz="8" w:space="0"/>
           <w:right w:val="nil"/>
           <w:insideH w:val="nil"/>
           <w:insideV w:val="nil"/>
@@ -3092,9 +3155,9 @@
       <w:tblPr/>
       <w:tcPr>
         <w:tcBorders>
-          <w:top w:val="single" w:sz="8" w:space="0" w:color="94C600" w:themeColor="accent1"/>
+          <w:top w:val="single" w:color="94C600" w:themeColor="accent1" w:sz="8" w:space="0"/>
           <w:left w:val="nil"/>
-          <w:bottom w:val="single" w:sz="8" w:space="0" w:color="94C600" w:themeColor="accent1"/>
+          <w:bottom w:val="single" w:color="94C600" w:themeColor="accent1" w:sz="8" w:space="0"/>
           <w:right w:val="nil"/>
           <w:insideH w:val="nil"/>
           <w:insideV w:val="nil"/>
@@ -3138,20 +3201,20 @@
       </w:tcPr>
     </w:tblStylePr>
   </w:style>
-  <w:style w:type="table" w:styleId="LightShading-Accent2">
+  <w:style w:type="table" w:styleId="11">
     <w:name w:val="Light Shading Accent 2"/>
-    <w:basedOn w:val="TableNormal"/>
+    <w:basedOn w:val="7"/>
     <w:uiPriority w:val="60"/>
     <w:pPr>
       <w:spacing w:after="0" w:line="240" w:lineRule="auto"/>
     </w:pPr>
     <w:rPr>
-      <w:color w:val="544D43" w:themeColor="accent2" w:themeShade="BF"/>
+      <w:color w:val="554E44" w:themeColor="accent2" w:themeShade="BF"/>
     </w:rPr>
     <w:tblPr>
       <w:tblBorders>
-        <w:top w:val="single" w:sz="8" w:space="0" w:color="71685A" w:themeColor="accent2"/>
-        <w:bottom w:val="single" w:sz="8" w:space="0" w:color="71685A" w:themeColor="accent2"/>
+        <w:top w:val="single" w:color="71685A" w:themeColor="accent2" w:sz="8" w:space="0"/>
+        <w:bottom w:val="single" w:color="71685A" w:themeColor="accent2" w:sz="8" w:space="0"/>
       </w:tblBorders>
     </w:tblPr>
     <w:tblStylePr w:type="firstRow">
@@ -3165,9 +3228,9 @@
       <w:tblPr/>
       <w:tcPr>
         <w:tcBorders>
-          <w:top w:val="single" w:sz="8" w:space="0" w:color="71685A" w:themeColor="accent2"/>
+          <w:top w:val="single" w:color="71685A" w:themeColor="accent2" w:sz="8" w:space="0"/>
           <w:left w:val="nil"/>
-          <w:bottom w:val="single" w:sz="8" w:space="0" w:color="71685A" w:themeColor="accent2"/>
+          <w:bottom w:val="single" w:color="71685A" w:themeColor="accent2" w:sz="8" w:space="0"/>
           <w:right w:val="nil"/>
           <w:insideH w:val="nil"/>
           <w:insideV w:val="nil"/>
@@ -3185,9 +3248,9 @@
       <w:tblPr/>
       <w:tcPr>
         <w:tcBorders>
-          <w:top w:val="single" w:sz="8" w:space="0" w:color="71685A" w:themeColor="accent2"/>
+          <w:top w:val="single" w:color="71685A" w:themeColor="accent2" w:sz="8" w:space="0"/>
           <w:left w:val="nil"/>
-          <w:bottom w:val="single" w:sz="8" w:space="0" w:color="71685A" w:themeColor="accent2"/>
+          <w:bottom w:val="single" w:color="71685A" w:themeColor="accent2" w:sz="8" w:space="0"/>
           <w:right w:val="nil"/>
           <w:insideH w:val="nil"/>
           <w:insideV w:val="nil"/>
@@ -3215,7 +3278,7 @@
           <w:insideH w:val="nil"/>
           <w:insideV w:val="nil"/>
         </w:tcBorders>
-        <w:shd w:val="clear" w:color="auto" w:fill="DDD9D4" w:themeFill="accent2" w:themeFillTint="3F"/>
+        <w:shd w:val="clear" w:color="auto" w:fill="DDDAD4" w:themeFill="accent2" w:themeFillTint="3F"/>
       </w:tcPr>
     </w:tblStylePr>
     <w:tblStylePr w:type="band1Horz">
@@ -3227,24 +3290,24 @@
           <w:insideH w:val="nil"/>
           <w:insideV w:val="nil"/>
         </w:tcBorders>
-        <w:shd w:val="clear" w:color="auto" w:fill="DDD9D4" w:themeFill="accent2" w:themeFillTint="3F"/>
+        <w:shd w:val="clear" w:color="auto" w:fill="DDDAD4" w:themeFill="accent2" w:themeFillTint="3F"/>
       </w:tcPr>
     </w:tblStylePr>
   </w:style>
-  <w:style w:type="table" w:styleId="LightList">
+  <w:style w:type="table" w:styleId="12">
     <w:name w:val="Light List"/>
-    <w:basedOn w:val="TableNormal"/>
+    <w:basedOn w:val="7"/>
+    <w:qFormat/>
     <w:uiPriority w:val="61"/>
-    <w:qFormat/>
     <w:pPr>
       <w:spacing w:after="0" w:line="240" w:lineRule="auto"/>
     </w:pPr>
     <w:tblPr>
       <w:tblBorders>
-        <w:top w:val="single" w:sz="8" w:space="0" w:color="000000" w:themeColor="text1"/>
-        <w:left w:val="single" w:sz="8" w:space="0" w:color="000000" w:themeColor="text1"/>
-        <w:bottom w:val="single" w:sz="8" w:space="0" w:color="000000" w:themeColor="text1"/>
-        <w:right w:val="single" w:sz="8" w:space="0" w:color="000000" w:themeColor="text1"/>
+        <w:top w:val="single" w:color="000000" w:themeColor="text1" w:sz="8" w:space="0"/>
+        <w:left w:val="single" w:color="000000" w:themeColor="text1" w:sz="8" w:space="0"/>
+        <w:bottom w:val="single" w:color="000000" w:themeColor="text1" w:sz="8" w:space="0"/>
+        <w:right w:val="single" w:color="000000" w:themeColor="text1" w:sz="8" w:space="0"/>
       </w:tblBorders>
     </w:tblPr>
     <w:tblStylePr w:type="firstRow">
@@ -3255,6 +3318,11 @@
         <w:b/>
         <w:bCs/>
         <w:color w:val="FFFFFF" w:themeColor="background1"/>
+        <w14:textFill>
+          <w14:solidFill>
+            <w14:schemeClr w14:val="bg1"/>
+          </w14:solidFill>
+        </w14:textFill>
       </w:rPr>
       <w:tblPr/>
       <w:tcPr>
@@ -3272,10 +3340,10 @@
       <w:tblPr/>
       <w:tcPr>
         <w:tcBorders>
-          <w:top w:val="double" w:sz="6" w:space="0" w:color="000000" w:themeColor="text1"/>
-          <w:left w:val="single" w:sz="8" w:space="0" w:color="000000" w:themeColor="text1"/>
-          <w:bottom w:val="single" w:sz="8" w:space="0" w:color="000000" w:themeColor="text1"/>
-          <w:right w:val="single" w:sz="8" w:space="0" w:color="000000" w:themeColor="text1"/>
+          <w:top w:val="double" w:color="000000" w:themeColor="text1" w:sz="6" w:space="0"/>
+          <w:left w:val="single" w:color="000000" w:themeColor="text1" w:sz="8" w:space="0"/>
+          <w:bottom w:val="single" w:color="000000" w:themeColor="text1" w:sz="8" w:space="0"/>
+          <w:right w:val="single" w:color="000000" w:themeColor="text1" w:sz="8" w:space="0"/>
         </w:tcBorders>
       </w:tcPr>
     </w:tblStylePr>
@@ -3295,10 +3363,10 @@
       <w:tblPr/>
       <w:tcPr>
         <w:tcBorders>
-          <w:top w:val="single" w:sz="8" w:space="0" w:color="000000" w:themeColor="text1"/>
-          <w:left w:val="single" w:sz="8" w:space="0" w:color="000000" w:themeColor="text1"/>
-          <w:bottom w:val="single" w:sz="8" w:space="0" w:color="000000" w:themeColor="text1"/>
-          <w:right w:val="single" w:sz="8" w:space="0" w:color="000000" w:themeColor="text1"/>
+          <w:top w:val="single" w:color="000000" w:themeColor="text1" w:sz="8" w:space="0"/>
+          <w:left w:val="single" w:color="000000" w:themeColor="text1" w:sz="8" w:space="0"/>
+          <w:bottom w:val="single" w:color="000000" w:themeColor="text1" w:sz="8" w:space="0"/>
+          <w:right w:val="single" w:color="000000" w:themeColor="text1" w:sz="8" w:space="0"/>
         </w:tcBorders>
       </w:tcPr>
     </w:tblStylePr>
@@ -3306,37 +3374,37 @@
       <w:tblPr/>
       <w:tcPr>
         <w:tcBorders>
-          <w:top w:val="single" w:sz="8" w:space="0" w:color="000000" w:themeColor="text1"/>
-          <w:left w:val="single" w:sz="8" w:space="0" w:color="000000" w:themeColor="text1"/>
-          <w:bottom w:val="single" w:sz="8" w:space="0" w:color="000000" w:themeColor="text1"/>
-          <w:right w:val="single" w:sz="8" w:space="0" w:color="000000" w:themeColor="text1"/>
+          <w:top w:val="single" w:color="000000" w:themeColor="text1" w:sz="8" w:space="0"/>
+          <w:left w:val="single" w:color="000000" w:themeColor="text1" w:sz="8" w:space="0"/>
+          <w:bottom w:val="single" w:color="000000" w:themeColor="text1" w:sz="8" w:space="0"/>
+          <w:right w:val="single" w:color="000000" w:themeColor="text1" w:sz="8" w:space="0"/>
         </w:tcBorders>
       </w:tcPr>
     </w:tblStylePr>
   </w:style>
-  <w:style w:type="character" w:customStyle="1" w:styleId="Heading1Char">
+  <w:style w:type="character" w:customStyle="1" w:styleId="13">
     <w:name w:val="Heading 1 Char"/>
-    <w:basedOn w:val="DefaultParagraphFont"/>
-    <w:link w:val="Heading1"/>
+    <w:basedOn w:val="6"/>
+    <w:link w:val="2"/>
+    <w:qFormat/>
     <w:uiPriority w:val="9"/>
-    <w:qFormat/>
     <w:rPr>
-      <w:rFonts w:asciiTheme="majorHAnsi" w:eastAsiaTheme="majorEastAsia" w:hAnsiTheme="majorHAnsi" w:cstheme="majorBidi"/>
+      <w:rFonts w:asciiTheme="majorHAnsi" w:hAnsiTheme="majorHAnsi" w:eastAsiaTheme="majorEastAsia" w:cstheme="majorBidi"/>
       <w:b/>
       <w:bCs/>
-      <w:color w:val="6E9400" w:themeColor="accent1" w:themeShade="BF"/>
+      <w:color w:val="6F9500" w:themeColor="accent1" w:themeShade="BF"/>
       <w:sz w:val="28"/>
       <w:szCs w:val="28"/>
     </w:rPr>
   </w:style>
-  <w:style w:type="paragraph" w:customStyle="1" w:styleId="TOCHeading1">
+  <w:style w:type="paragraph" w:customStyle="1" w:styleId="14">
     <w:name w:val="TOC Heading1"/>
-    <w:basedOn w:val="Heading1"/>
-    <w:next w:val="Normal"/>
-    <w:uiPriority w:val="39"/>
+    <w:basedOn w:val="2"/>
+    <w:next w:val="1"/>
     <w:semiHidden/>
     <w:unhideWhenUsed/>
     <w:qFormat/>
+    <w:uiPriority w:val="39"/>
     <w:pPr>
       <w:outlineLvl w:val="9"/>
     </w:pPr>
@@ -3344,54 +3412,64 @@
       <w:lang w:eastAsia="ja-JP"/>
     </w:rPr>
   </w:style>
-  <w:style w:type="character" w:customStyle="1" w:styleId="BalloonTextChar">
+  <w:style w:type="character" w:customStyle="1" w:styleId="15">
     <w:name w:val="Balloon Text Char"/>
-    <w:basedOn w:val="DefaultParagraphFont"/>
-    <w:link w:val="BalloonText"/>
+    <w:basedOn w:val="6"/>
+    <w:link w:val="5"/>
+    <w:semiHidden/>
     <w:uiPriority w:val="99"/>
-    <w:semiHidden/>
     <w:rPr>
       <w:rFonts w:ascii="Tahoma" w:hAnsi="Tahoma" w:cs="Tahoma"/>
       <w:sz w:val="16"/>
       <w:szCs w:val="16"/>
     </w:rPr>
   </w:style>
-  <w:style w:type="paragraph" w:styleId="ListParagraph">
+  <w:style w:type="paragraph" w:styleId="16">
     <w:name w:val="List Paragraph"/>
-    <w:basedOn w:val="Normal"/>
+    <w:basedOn w:val="1"/>
+    <w:qFormat/>
     <w:uiPriority w:val="34"/>
-    <w:qFormat/>
     <w:pPr>
       <w:ind w:left="720"/>
       <w:contextualSpacing/>
     </w:pPr>
   </w:style>
-  <w:style w:type="character" w:customStyle="1" w:styleId="Heading2Char">
+  <w:style w:type="character" w:customStyle="1" w:styleId="17">
     <w:name w:val="Heading 2 Char"/>
-    <w:basedOn w:val="DefaultParagraphFont"/>
-    <w:link w:val="Heading2"/>
+    <w:basedOn w:val="6"/>
+    <w:link w:val="3"/>
+    <w:qFormat/>
     <w:uiPriority w:val="9"/>
-    <w:qFormat/>
     <w:rPr>
-      <w:rFonts w:asciiTheme="majorHAnsi" w:eastAsiaTheme="majorEastAsia" w:hAnsiTheme="majorHAnsi" w:cstheme="majorBidi"/>
+      <w:rFonts w:asciiTheme="majorHAnsi" w:hAnsiTheme="majorHAnsi" w:eastAsiaTheme="majorEastAsia" w:cstheme="majorBidi"/>
       <w:b/>
       <w:bCs/>
       <w:color w:val="94C600" w:themeColor="accent1"/>
       <w:sz w:val="26"/>
       <w:szCs w:val="26"/>
+      <w14:textFill>
+        <w14:solidFill>
+          <w14:schemeClr w14:val="accent1"/>
+        </w14:solidFill>
+      </w14:textFill>
     </w:rPr>
   </w:style>
-  <w:style w:type="character" w:customStyle="1" w:styleId="Heading3Char">
+  <w:style w:type="character" w:customStyle="1" w:styleId="18">
     <w:name w:val="Heading 3 Char"/>
-    <w:basedOn w:val="DefaultParagraphFont"/>
-    <w:link w:val="Heading3"/>
+    <w:basedOn w:val="6"/>
+    <w:link w:val="4"/>
+    <w:qFormat/>
     <w:uiPriority w:val="9"/>
-    <w:qFormat/>
     <w:rPr>
-      <w:rFonts w:asciiTheme="majorHAnsi" w:eastAsiaTheme="majorEastAsia" w:hAnsiTheme="majorHAnsi" w:cstheme="majorBidi"/>
+      <w:rFonts w:asciiTheme="majorHAnsi" w:hAnsiTheme="majorHAnsi" w:eastAsiaTheme="majorEastAsia" w:cstheme="majorBidi"/>
       <w:b/>
       <w:bCs/>
       <w:color w:val="94C600" w:themeColor="accent1"/>
+      <w14:textFill>
+        <w14:solidFill>
+          <w14:schemeClr w14:val="accent1"/>
+        </w14:solidFill>
+      </w14:textFill>
     </w:rPr>
   </w:style>
 </w:styles>
@@ -3679,7 +3757,6 @@
     </a:fmtScheme>
   </a:themeElements>
   <a:objectDefaults/>
-  <a:extraClrSchemeLst/>
 </a:theme>
 </file>
 
@@ -3705,8 +3782,6 @@
 
 <file path=customXml/itemProps2.xml><?xml version="1.0" encoding="utf-8"?>
 <ds:datastoreItem xmlns:ds="http://schemas.openxmlformats.org/officeDocument/2006/customXml" ds:itemID="{E75826CE-3762-4EE8-8783-F037BE02887F}">
-  <ds:schemaRefs>
-    <ds:schemaRef ds:uri="http://schemas.openxmlformats.org/officeDocument/2006/bibliography"/>
-  </ds:schemaRefs>
+  <ds:schemaRefs/>
 </ds:datastoreItem>
 </file>
</xml_diff>